<commit_message>
Separate the Japanese version to two (new format and traditional format). Modify the new format one corresponding to English version.
</commit_message>
<xml_diff>
--- a/YuJenLai_CV_Japanese_201705.docx
+++ b/YuJenLai_CV_Japanese_201705.docx
@@ -5,103 +5,339 @@
     <w:p>
       <w:pPr>
         <w:spacing w:line="320" w:lineRule="atLeast"/>
-        <w:ind w:firstLine="720"/>
         <w:jc w:val="center"/>
         <w:rPr>
-          <w:rFonts w:ascii="MS UI Gothic" w:eastAsia="MS UI Gothic" w:hAnsi="MS UI Gothic" w:cs="Times New Roman"/>
-          <w:sz w:val="32"/>
+          <w:rFonts w:ascii="MS UI Gothic" w:eastAsia="MS UI Gothic" w:hAnsi="MS UI Gothic" w:cs="SimSun"/>
+          <w:b/>
+          <w:color w:val="000000" w:themeColor="text1"/>
+          <w:szCs w:val="20"/>
           <w:lang w:eastAsia="zh-TW"/>
         </w:rPr>
       </w:pPr>
       <w:r>
         <w:rPr>
-          <w:rFonts w:ascii="MS UI Gothic" w:eastAsia="MS UI Gothic" w:hAnsi="MS UI Gothic" w:cs="ＭＳ 明朝" w:hint="eastAsia"/>
+          <w:rFonts w:ascii="Constantia" w:eastAsia="DFKai-SB" w:hAnsi="Constantia" w:cs="Microsoft New Tai Lue"/>
           <w:b/>
-          <w:bCs/>
-          <w:sz w:val="32"/>
-          <w:lang w:eastAsia="zh-TW"/>
-        </w:rPr>
-        <w:t>職　務　経　歴　書</w:t>
+          <w:noProof/>
+          <w:sz w:val="36"/>
+          <w:szCs w:val="36"/>
+        </w:rPr>
+        <mc:AlternateContent>
+          <mc:Choice Requires="wps">
+            <w:drawing>
+              <wp:anchor distT="0" distB="0" distL="114300" distR="114300" simplePos="0" relativeHeight="251663360" behindDoc="0" locked="0" layoutInCell="1" allowOverlap="1" wp14:anchorId="3EA99149" wp14:editId="2D104256">
+                <wp:simplePos x="0" y="0"/>
+                <wp:positionH relativeFrom="column">
+                  <wp:posOffset>659765</wp:posOffset>
+                </wp:positionH>
+                <wp:positionV relativeFrom="paragraph">
+                  <wp:posOffset>184150</wp:posOffset>
+                </wp:positionV>
+                <wp:extent cx="5514975" cy="810883"/>
+                <wp:effectExtent l="0" t="0" r="0" b="0"/>
+                <wp:wrapNone/>
+                <wp:docPr id="307" name="文字方塊 2"/>
+                <wp:cNvGraphicFramePr>
+                  <a:graphicFrameLocks xmlns:a="http://schemas.openxmlformats.org/drawingml/2006/main"/>
+                </wp:cNvGraphicFramePr>
+                <a:graphic xmlns:a="http://schemas.openxmlformats.org/drawingml/2006/main">
+                  <a:graphicData uri="http://schemas.microsoft.com/office/word/2010/wordprocessingShape">
+                    <wps:wsp>
+                      <wps:cNvSpPr txBox="1">
+                        <a:spLocks noChangeArrowheads="1"/>
+                      </wps:cNvSpPr>
+                      <wps:spPr bwMode="auto">
+                        <a:xfrm>
+                          <a:off x="0" y="0"/>
+                          <a:ext cx="5514975" cy="810883"/>
+                        </a:xfrm>
+                        <a:prstGeom prst="rect">
+                          <a:avLst/>
+                        </a:prstGeom>
+                        <a:noFill/>
+                        <a:ln w="9525">
+                          <a:noFill/>
+                          <a:miter lim="800000"/>
+                          <a:headEnd/>
+                          <a:tailEnd/>
+                        </a:ln>
+                      </wps:spPr>
+                      <wps:txbx>
+                        <w:txbxContent>
+                          <w:p>
+                            <w:pPr>
+                              <w:spacing w:line="280" w:lineRule="exact"/>
+                              <w:rPr>
+                                <w:rFonts w:ascii="Cambria" w:eastAsia="ＭＳ Ｐ明朝" w:hAnsi="Cambria"/>
+                              </w:rPr>
+                            </w:pPr>
+                          </w:p>
+                          <w:p>
+                            <w:pPr>
+                              <w:pStyle w:val="a8"/>
+                              <w:spacing w:line="280" w:lineRule="exact"/>
+                              <w:ind w:leftChars="0" w:left="426"/>
+                              <w:rPr>
+                                <w:rFonts w:ascii="MS UI Gothic" w:eastAsia="MS UI Gothic" w:hAnsi="MS UI Gothic"/>
+                                <w:color w:val="000000" w:themeColor="text1"/>
+                                <w:sz w:val="24"/>
+                                <w:szCs w:val="24"/>
+                              </w:rPr>
+                            </w:pPr>
+                            <w:hyperlink r:id="rId7" w:history="1">
+                              <w:r>
+                                <w:rPr>
+                                  <w:rStyle w:val="a9"/>
+                                  <w:rFonts w:ascii="MS UI Gothic" w:eastAsia="MS UI Gothic" w:hAnsi="MS UI Gothic"/>
+                                  <w:sz w:val="24"/>
+                                  <w:szCs w:val="24"/>
+                                  <w:u w:val="none"/>
+                                </w:rPr>
+                                <w:t>ian.explore.world@gmail.com</w:t>
+                              </w:r>
+                            </w:hyperlink>
+                            <w:r>
+                              <w:rPr>
+                                <w:rStyle w:val="a9"/>
+                                <w:rFonts w:ascii="MS UI Gothic" w:eastAsia="MS UI Gothic" w:hAnsi="MS UI Gothic"/>
+                                <w:sz w:val="24"/>
+                                <w:szCs w:val="24"/>
+                                <w:u w:val="none"/>
+                              </w:rPr>
+                              <w:t xml:space="preserve">　</w:t>
+                            </w:r>
+                            <w:r>
+                              <w:rPr>
+                                <w:rStyle w:val="a9"/>
+                                <w:rFonts w:ascii="MS UI Gothic" w:eastAsia="MS UI Gothic" w:hAnsi="MS UI Gothic"/>
+                                <w:sz w:val="24"/>
+                                <w:szCs w:val="24"/>
+                                <w:u w:val="none"/>
+                              </w:rPr>
+                              <w:t xml:space="preserve">　</w:t>
+                            </w:r>
+                            <w:r>
+                              <w:rPr>
+                                <w:rFonts w:ascii="MS UI Gothic" w:eastAsia="MS UI Gothic" w:hAnsi="MS UI Gothic"/>
+                                <w:color w:val="000000" w:themeColor="text1"/>
+                                <w:sz w:val="24"/>
+                                <w:szCs w:val="24"/>
+                              </w:rPr>
+                              <w:t>+81-80-6528-0377</w:t>
+                            </w:r>
+                            <w:r>
+                              <w:rPr>
+                                <w:rFonts w:ascii="MS UI Gothic" w:eastAsia="MS UI Gothic" w:hAnsi="MS UI Gothic"/>
+                                <w:color w:val="000000" w:themeColor="text1"/>
+                                <w:sz w:val="24"/>
+                                <w:szCs w:val="24"/>
+                              </w:rPr>
+                              <w:t xml:space="preserve">　　</w:t>
+                            </w:r>
+                            <w:r>
+                              <w:rPr>
+                                <w:rStyle w:val="a9"/>
+                                <w:rFonts w:ascii="MS UI Gothic" w:eastAsia="MS UI Gothic" w:hAnsi="MS UI Gothic"/>
+                                <w:color w:val="000000" w:themeColor="text1"/>
+                                <w:sz w:val="24"/>
+                                <w:szCs w:val="24"/>
+                                <w:u w:val="none"/>
+                              </w:rPr>
+                              <w:t>神奈川県横浜市</w:t>
+                            </w:r>
+                          </w:p>
+                          <w:p>
+                            <w:pPr>
+                              <w:spacing w:line="280" w:lineRule="exact"/>
+                              <w:rPr>
+                                <w:rStyle w:val="a9"/>
+                                <w:rFonts w:ascii="Cambria" w:eastAsia="ＭＳ Ｐ明朝" w:hAnsi="Cambria"/>
+                              </w:rPr>
+                            </w:pPr>
+                          </w:p>
+                        </w:txbxContent>
+                      </wps:txbx>
+                      <wps:bodyPr rot="0" vert="horz" wrap="square" lIns="91440" tIns="45720" rIns="91440" bIns="45720" anchor="t" anchorCtr="0">
+                        <a:noAutofit/>
+                      </wps:bodyPr>
+                    </wps:wsp>
+                  </a:graphicData>
+                </a:graphic>
+                <wp14:sizeRelH relativeFrom="margin">
+                  <wp14:pctWidth>0</wp14:pctWidth>
+                </wp14:sizeRelH>
+                <wp14:sizeRelV relativeFrom="margin">
+                  <wp14:pctHeight>0</wp14:pctHeight>
+                </wp14:sizeRelV>
+              </wp:anchor>
+            </w:drawing>
+          </mc:Choice>
+          <mc:Fallback>
+            <w:pict>
+              <v:shapetype w14:anchorId="3EA99149" id="_x0000_t202" coordsize="21600,21600" o:spt="202" path="m,l,21600r21600,l21600,xe">
+                <v:stroke joinstyle="miter"/>
+                <v:path gradientshapeok="t" o:connecttype="rect"/>
+              </v:shapetype>
+              <v:shape id="文字方塊 2" o:spid="_x0000_s1026" type="#_x0000_t202" style="position:absolute;left:0;text-align:left;margin-left:51.95pt;margin-top:14.5pt;width:434.25pt;height:63.85pt;z-index:251663360;visibility:visible;mso-wrap-style:square;mso-width-percent:0;mso-height-percent:0;mso-wrap-distance-left:9pt;mso-wrap-distance-top:0;mso-wrap-distance-right:9pt;mso-wrap-distance-bottom:0;mso-position-horizontal:absolute;mso-position-horizontal-relative:text;mso-position-vertical:absolute;mso-position-vertical-relative:text;mso-width-percent:0;mso-height-percent:0;mso-width-relative:margin;mso-height-relative:margin;v-text-anchor:top" o:gfxdata="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" filled="f" stroked="f">
+                <v:textbox>
+                  <w:txbxContent>
+                    <w:p>
+                      <w:pPr>
+                        <w:spacing w:line="280" w:lineRule="exact"/>
+                        <w:rPr>
+                          <w:rFonts w:ascii="Cambria" w:eastAsia="ＭＳ Ｐ明朝" w:hAnsi="Cambria"/>
+                        </w:rPr>
+                      </w:pPr>
+                    </w:p>
+                    <w:p>
+                      <w:pPr>
+                        <w:pStyle w:val="a8"/>
+                        <w:spacing w:line="280" w:lineRule="exact"/>
+                        <w:ind w:leftChars="0" w:left="426"/>
+                        <w:rPr>
+                          <w:rFonts w:ascii="MS UI Gothic" w:eastAsia="MS UI Gothic" w:hAnsi="MS UI Gothic"/>
+                          <w:color w:val="000000" w:themeColor="text1"/>
+                          <w:sz w:val="24"/>
+                          <w:szCs w:val="24"/>
+                        </w:rPr>
+                      </w:pPr>
+                      <w:hyperlink r:id="rId8" w:history="1">
+                        <w:r>
+                          <w:rPr>
+                            <w:rStyle w:val="a9"/>
+                            <w:rFonts w:ascii="MS UI Gothic" w:eastAsia="MS UI Gothic" w:hAnsi="MS UI Gothic"/>
+                            <w:sz w:val="24"/>
+                            <w:szCs w:val="24"/>
+                            <w:u w:val="none"/>
+                          </w:rPr>
+                          <w:t>ian.explore.world@gmail.com</w:t>
+                        </w:r>
+                      </w:hyperlink>
+                      <w:r>
+                        <w:rPr>
+                          <w:rStyle w:val="a9"/>
+                          <w:rFonts w:ascii="MS UI Gothic" w:eastAsia="MS UI Gothic" w:hAnsi="MS UI Gothic"/>
+                          <w:sz w:val="24"/>
+                          <w:szCs w:val="24"/>
+                          <w:u w:val="none"/>
+                        </w:rPr>
+                        <w:t xml:space="preserve">　</w:t>
+                      </w:r>
+                      <w:r>
+                        <w:rPr>
+                          <w:rStyle w:val="a9"/>
+                          <w:rFonts w:ascii="MS UI Gothic" w:eastAsia="MS UI Gothic" w:hAnsi="MS UI Gothic"/>
+                          <w:sz w:val="24"/>
+                          <w:szCs w:val="24"/>
+                          <w:u w:val="none"/>
+                        </w:rPr>
+                        <w:t xml:space="preserve">　</w:t>
+                      </w:r>
+                      <w:r>
+                        <w:rPr>
+                          <w:rFonts w:ascii="MS UI Gothic" w:eastAsia="MS UI Gothic" w:hAnsi="MS UI Gothic"/>
+                          <w:color w:val="000000" w:themeColor="text1"/>
+                          <w:sz w:val="24"/>
+                          <w:szCs w:val="24"/>
+                        </w:rPr>
+                        <w:t>+81-80-6528-0377</w:t>
+                      </w:r>
+                      <w:r>
+                        <w:rPr>
+                          <w:rFonts w:ascii="MS UI Gothic" w:eastAsia="MS UI Gothic" w:hAnsi="MS UI Gothic"/>
+                          <w:color w:val="000000" w:themeColor="text1"/>
+                          <w:sz w:val="24"/>
+                          <w:szCs w:val="24"/>
+                        </w:rPr>
+                        <w:t xml:space="preserve">　　</w:t>
+                      </w:r>
+                      <w:r>
+                        <w:rPr>
+                          <w:rStyle w:val="a9"/>
+                          <w:rFonts w:ascii="MS UI Gothic" w:eastAsia="MS UI Gothic" w:hAnsi="MS UI Gothic"/>
+                          <w:color w:val="000000" w:themeColor="text1"/>
+                          <w:sz w:val="24"/>
+                          <w:szCs w:val="24"/>
+                          <w:u w:val="none"/>
+                        </w:rPr>
+                        <w:t>神奈川県横浜市</w:t>
+                      </w:r>
+                    </w:p>
+                    <w:p>
+                      <w:pPr>
+                        <w:spacing w:line="280" w:lineRule="exact"/>
+                        <w:rPr>
+                          <w:rStyle w:val="a9"/>
+                          <w:rFonts w:ascii="Cambria" w:eastAsia="ＭＳ Ｐ明朝" w:hAnsi="Cambria"/>
+                        </w:rPr>
+                      </w:pPr>
+                    </w:p>
+                  </w:txbxContent>
+                </v:textbox>
+              </v:shape>
+            </w:pict>
+          </mc:Fallback>
+        </mc:AlternateContent>
+      </w:r>
+      <w:r>
+        <w:rPr>
+          <w:rFonts w:ascii="Gill Sans MT Ext Condensed Bold" w:eastAsia="Microsoft JhengHei" w:hAnsi="Gill Sans MT Ext Condensed Bold" w:cs="Microsoft New Tai Lue"/>
+          <w:b/>
+          <w:sz w:val="36"/>
+          <w:szCs w:val="36"/>
+        </w:rPr>
+        <w:t>賴</w:t>
+      </w:r>
+      <w:r>
+        <w:rPr>
+          <w:rFonts w:ascii="ＭＳ 明朝" w:hAnsi="ＭＳ 明朝" w:cs="Microsoft New Tai Lue" w:hint="eastAsia"/>
+          <w:b/>
+          <w:sz w:val="36"/>
+          <w:szCs w:val="36"/>
+        </w:rPr>
+        <w:t xml:space="preserve"> </w:t>
+      </w:r>
+      <w:r>
+        <w:rPr>
+          <w:rFonts w:ascii="Gill Sans MT Ext Condensed Bold" w:eastAsia="Microsoft JhengHei" w:hAnsi="Gill Sans MT Ext Condensed Bold" w:cs="Microsoft New Tai Lue"/>
+          <w:b/>
+          <w:sz w:val="36"/>
+          <w:szCs w:val="36"/>
+        </w:rPr>
+        <w:t>裕仁</w:t>
+      </w:r>
+      <w:r>
+        <w:rPr>
+          <w:rFonts w:ascii="Gill Sans MT Ext Condensed Bold" w:hAnsi="Gill Sans MT Ext Condensed Bold" w:cs="Microsoft New Tai Lue" w:hint="eastAsia"/>
+          <w:b/>
+          <w:sz w:val="36"/>
+          <w:szCs w:val="36"/>
+        </w:rPr>
+        <w:t xml:space="preserve"> </w:t>
+      </w:r>
+      <w:r>
+        <w:rPr>
+          <w:rFonts w:ascii="Constantia" w:eastAsia="DFKai-SB" w:hAnsi="Constantia" w:cs="Microsoft New Tai Lue"/>
+          <w:b/>
+          <w:sz w:val="36"/>
+          <w:szCs w:val="36"/>
+        </w:rPr>
+        <w:t>Yu-Jen Lai (Ian)</w:t>
+      </w:r>
+      <w:r>
+        <w:rPr>
+          <w:rFonts w:ascii="Constantia" w:eastAsia="DFKai-SB" w:hAnsi="Constantia" w:cs="Microsoft New Tai Lue"/>
+          <w:b/>
+          <w:sz w:val="36"/>
+          <w:szCs w:val="36"/>
+        </w:rPr>
+        <w:t xml:space="preserve"> </w:t>
       </w:r>
     </w:p>
     <w:p>
       <w:pPr>
         <w:spacing w:line="320" w:lineRule="atLeast"/>
-        <w:jc w:val="right"/>
-        <w:rPr>
-          <w:rFonts w:ascii="MS UI Gothic" w:eastAsia="MS UI Gothic" w:hAnsi="MS UI Gothic" w:cs="ＭＳ 明朝"/>
-          <w:color w:val="000000" w:themeColor="text1"/>
-          <w:sz w:val="20"/>
-          <w:szCs w:val="20"/>
-          <w:lang w:eastAsia="zh-TW"/>
-        </w:rPr>
-      </w:pPr>
-      <w:r>
-        <w:rPr>
-          <w:rFonts w:ascii="MS UI Gothic" w:eastAsia="MS UI Gothic" w:hAnsi="MS UI Gothic"/>
-          <w:color w:val="000000" w:themeColor="text1"/>
-          <w:sz w:val="20"/>
-          <w:szCs w:val="20"/>
-          <w:lang w:eastAsia="zh-TW"/>
-        </w:rPr>
-        <w:t>2017</w:t>
-      </w:r>
-      <w:r>
-        <w:rPr>
-          <w:rFonts w:ascii="MS UI Gothic" w:eastAsia="MS UI Gothic" w:hAnsi="MS UI Gothic" w:cs="ＭＳ 明朝" w:hint="eastAsia"/>
-          <w:color w:val="000000" w:themeColor="text1"/>
-          <w:sz w:val="20"/>
-          <w:szCs w:val="20"/>
-          <w:lang w:eastAsia="zh-TW"/>
-        </w:rPr>
-        <w:t xml:space="preserve">年　</w:t>
-      </w:r>
-      <w:r>
-        <w:rPr>
-          <w:rFonts w:ascii="MS UI Gothic" w:eastAsia="MS UI Gothic" w:hAnsi="MS UI Gothic" w:hint="eastAsia"/>
-          <w:color w:val="000000" w:themeColor="text1"/>
-          <w:sz w:val="20"/>
-          <w:szCs w:val="20"/>
-          <w:lang w:eastAsia="zh-TW"/>
-        </w:rPr>
-        <w:t>04</w:t>
-      </w:r>
-      <w:r>
-        <w:rPr>
-          <w:rFonts w:ascii="MS UI Gothic" w:eastAsia="MS UI Gothic" w:hAnsi="MS UI Gothic" w:cs="ＭＳ 明朝" w:hint="eastAsia"/>
-          <w:color w:val="000000" w:themeColor="text1"/>
-          <w:sz w:val="20"/>
-          <w:szCs w:val="20"/>
-          <w:lang w:eastAsia="zh-TW"/>
-        </w:rPr>
-        <w:t xml:space="preserve">月　</w:t>
-      </w:r>
-      <w:r>
-        <w:rPr>
-          <w:rFonts w:ascii="MS UI Gothic" w:eastAsia="MS UI Gothic" w:hAnsi="MS UI Gothic" w:hint="eastAsia"/>
-          <w:color w:val="000000" w:themeColor="text1"/>
-          <w:sz w:val="20"/>
-          <w:szCs w:val="20"/>
-          <w:lang w:eastAsia="zh-TW"/>
-        </w:rPr>
-        <w:t>29</w:t>
-      </w:r>
-      <w:r>
-        <w:rPr>
-          <w:rFonts w:ascii="MS UI Gothic" w:eastAsia="MS UI Gothic" w:hAnsi="MS UI Gothic" w:cs="ＭＳ 明朝" w:hint="eastAsia"/>
-          <w:color w:val="000000" w:themeColor="text1"/>
-          <w:sz w:val="20"/>
-          <w:szCs w:val="20"/>
-          <w:lang w:eastAsia="zh-TW"/>
-        </w:rPr>
-        <w:t>日現在</w:t>
-      </w:r>
-    </w:p>
-    <w:p>
-      <w:pPr>
-        <w:wordWrap w:val="0"/>
-        <w:spacing w:line="320" w:lineRule="atLeast"/>
-        <w:jc w:val="right"/>
+        <w:jc w:val="center"/>
         <w:rPr>
           <w:rFonts w:ascii="MS UI Gothic" w:eastAsia="MS UI Gothic" w:hAnsi="MS UI Gothic" w:cs="SimSun"/>
           <w:color w:val="000000" w:themeColor="text1"/>
@@ -110,45 +346,12 @@
           <w:lang w:eastAsia="zh-TW"/>
         </w:rPr>
       </w:pPr>
-      <w:r>
-        <w:rPr>
-          <w:rFonts w:ascii="MS UI Gothic" w:eastAsia="MS UI Gothic" w:hAnsi="MS UI Gothic" w:cs="ＭＳ 明朝" w:hint="eastAsia"/>
-          <w:color w:val="000000" w:themeColor="text1"/>
-          <w:sz w:val="20"/>
-          <w:szCs w:val="20"/>
-          <w:u w:val="single"/>
-          <w:lang w:eastAsia="zh-TW"/>
-        </w:rPr>
-        <w:t xml:space="preserve">氏名　</w:t>
-      </w:r>
-      <w:r>
-        <w:rPr>
-          <w:rFonts w:ascii="MS UI Gothic" w:eastAsia="MS UI Gothic" w:hAnsi="MS UI Gothic" w:cs="SimSun" w:hint="eastAsia"/>
-          <w:color w:val="000000" w:themeColor="text1"/>
-          <w:sz w:val="20"/>
-          <w:szCs w:val="20"/>
-          <w:u w:val="single"/>
-          <w:lang w:eastAsia="zh-TW"/>
-        </w:rPr>
-        <w:t>賴　裕仁</w:t>
-      </w:r>
-      <w:r>
-        <w:rPr>
-          <w:rFonts w:ascii="MS UI Gothic" w:eastAsia="MS UI Gothic" w:hAnsi="MS UI Gothic" w:cs="SimSun"/>
-          <w:color w:val="000000" w:themeColor="text1"/>
-          <w:sz w:val="20"/>
-          <w:szCs w:val="20"/>
-          <w:u w:val="single"/>
-          <w:lang w:eastAsia="zh-TW"/>
-        </w:rPr>
-        <w:t xml:space="preserve"> (Lai, Yu-Jen)</w:t>
-      </w:r>
     </w:p>
     <w:p>
       <w:pPr>
         <w:spacing w:line="320" w:lineRule="atLeast"/>
         <w:rPr>
-          <w:rFonts w:ascii="MS UI Gothic" w:eastAsia="MS UI Gothic" w:hAnsi="MS UI Gothic" w:cs="ＭＳ 明朝"/>
+          <w:rFonts w:ascii="MS UI Gothic" w:eastAsiaTheme="minorEastAsia" w:hAnsi="MS UI Gothic" w:cs="ＭＳ 明朝"/>
           <w:b/>
           <w:sz w:val="20"/>
           <w:szCs w:val="20"/>
@@ -159,46 +362,41 @@
     <w:p>
       <w:pPr>
         <w:spacing w:line="320" w:lineRule="atLeast"/>
-        <w:ind w:leftChars="-59" w:left="-141" w:hanging="1"/>
-        <w:rPr>
-          <w:rFonts w:ascii="MS UI Gothic" w:eastAsia="MS UI Gothic" w:hAnsi="MS UI Gothic" w:cs="Times New Roman"/>
+        <w:rPr>
+          <w:rFonts w:ascii="MS UI Gothic" w:eastAsiaTheme="minorEastAsia" w:hAnsi="MS UI Gothic" w:cs="ＭＳ 明朝" w:hint="eastAsia"/>
           <w:b/>
           <w:sz w:val="20"/>
           <w:szCs w:val="20"/>
           <w:lang w:eastAsia="zh-TW"/>
         </w:rPr>
       </w:pPr>
-      <w:r>
-        <w:rPr>
-          <w:rFonts w:ascii="MS UI Gothic" w:eastAsia="MS UI Gothic" w:hAnsi="MS UI Gothic" w:cs="ＭＳ 明朝"/>
+    </w:p>
+    <w:p>
+      <w:pPr>
+        <w:shd w:val="clear" w:color="auto" w:fill="DEEAF6" w:themeFill="accent5" w:themeFillTint="33"/>
+        <w:spacing w:line="320" w:lineRule="atLeast"/>
+        <w:ind w:leftChars="-59" w:left="-142" w:firstLineChars="50" w:firstLine="141"/>
+        <w:rPr>
+          <w:rFonts w:ascii="MS UI Gothic" w:eastAsiaTheme="minorEastAsia" w:hAnsi="MS UI Gothic" w:cs="Times New Roman" w:hint="eastAsia"/>
           <w:b/>
-          <w:sz w:val="20"/>
+          <w:sz w:val="28"/>
           <w:szCs w:val="20"/>
           <w:lang w:eastAsia="zh-TW"/>
         </w:rPr>
-        <w:t>【</w:t>
-      </w:r>
+      </w:pPr>
       <w:r>
         <w:rPr>
           <w:rFonts w:ascii="MS UI Gothic" w:eastAsia="MS UI Gothic" w:hAnsi="MS UI Gothic" w:cs="ＭＳ 明朝"/>
           <w:b/>
           <w:bCs/>
-          <w:sz w:val="20"/>
+          <w:sz w:val="28"/>
           <w:szCs w:val="20"/>
           <w:lang w:eastAsia="zh-TW"/>
         </w:rPr>
         <w:t>職務要約</w:t>
       </w:r>
-      <w:r>
-        <w:rPr>
-          <w:rFonts w:ascii="MS UI Gothic" w:eastAsia="MS UI Gothic" w:hAnsi="MS UI Gothic" w:cs="ＭＳ 明朝"/>
-          <w:b/>
-          <w:sz w:val="20"/>
-          <w:szCs w:val="20"/>
-          <w:lang w:eastAsia="zh-TW"/>
-        </w:rPr>
-        <w:t>】</w:t>
-      </w:r>
+      <w:bookmarkStart w:id="0" w:name="_GoBack"/>
+      <w:bookmarkEnd w:id="0"/>
     </w:p>
     <w:p>
       <w:pPr>
@@ -734,7 +932,6 @@
         </w:rPr>
         <w:t xml:space="preserve">　</w:t>
       </w:r>
-      <w:proofErr w:type="spellStart"/>
       <w:r>
         <w:rPr>
           <w:rFonts w:ascii="MS UI Gothic" w:eastAsia="MS UI Gothic" w:hAnsi="MS UI Gothic" w:cs="Times New Roman"/>
@@ -743,18 +940,7 @@
           <w:szCs w:val="20"/>
           <w:u w:val="thick"/>
         </w:rPr>
-        <w:t>ASUSTeK</w:t>
-      </w:r>
-      <w:proofErr w:type="spellEnd"/>
-      <w:r>
-        <w:rPr>
-          <w:rFonts w:ascii="MS UI Gothic" w:eastAsia="MS UI Gothic" w:hAnsi="MS UI Gothic" w:cs="Times New Roman"/>
-          <w:color w:val="000000" w:themeColor="text1"/>
-          <w:sz w:val="20"/>
-          <w:szCs w:val="20"/>
-          <w:u w:val="thick"/>
-        </w:rPr>
-        <w:t xml:space="preserve"> Computer Inc. </w:t>
+        <w:t xml:space="preserve">ASUSTeK Computer Inc. </w:t>
       </w:r>
       <w:r>
         <w:rPr>
@@ -852,8 +1038,6 @@
           <w:szCs w:val="20"/>
         </w:rPr>
       </w:pPr>
-      <w:bookmarkStart w:id="0" w:name="_GoBack"/>
-      <w:bookmarkEnd w:id="0"/>
     </w:p>
     <w:tbl>
       <w:tblPr>
@@ -898,40 +1082,28 @@
           </w:tcPr>
           <w:p>
             <w:pPr>
-              <w:rPr>
-                <w:rFonts w:ascii="MS UI Gothic" w:eastAsia="MS UI Gothic" w:hAnsi="MS UI Gothic" w:cs="Times New Roman"/>
+              <w:shd w:val="clear" w:color="auto" w:fill="DEEAF6" w:themeFill="accent5" w:themeFillTint="33"/>
+              <w:spacing w:line="320" w:lineRule="atLeast"/>
+              <w:ind w:leftChars="-59" w:left="-142" w:firstLine="284"/>
+              <w:rPr>
+                <w:rFonts w:ascii="MS UI Gothic" w:eastAsia="MS UI Gothic" w:hAnsi="MS UI Gothic" w:cs="ＭＳ 明朝"/>
                 <w:b/>
-                <w:sz w:val="20"/>
-                <w:szCs w:val="20"/>
+                <w:bCs/>
+                <w:sz w:val="28"/>
+                <w:szCs w:val="20"/>
+                <w:lang w:eastAsia="zh-TW"/>
               </w:rPr>
             </w:pPr>
-            <w:r>
-              <w:rPr>
-                <w:rFonts w:ascii="MS UI Gothic" w:eastAsia="MS UI Gothic" w:hAnsi="MS UI Gothic" w:cs="ＭＳ 明朝" w:hint="eastAsia"/>
-                <w:b/>
-                <w:sz w:val="20"/>
-                <w:szCs w:val="20"/>
-              </w:rPr>
-              <w:t>【</w:t>
-            </w:r>
             <w:r>
               <w:rPr>
                 <w:rFonts w:ascii="MS UI Gothic" w:eastAsia="MS UI Gothic" w:hAnsi="MS UI Gothic" w:cs="ＭＳ 明朝" w:hint="eastAsia"/>
                 <w:b/>
                 <w:bCs/>
-                <w:sz w:val="20"/>
-                <w:szCs w:val="20"/>
+                <w:sz w:val="28"/>
+                <w:szCs w:val="20"/>
+                <w:lang w:eastAsia="zh-TW"/>
               </w:rPr>
               <w:t>職務経歴</w:t>
-            </w:r>
-            <w:r>
-              <w:rPr>
-                <w:rFonts w:ascii="MS UI Gothic" w:eastAsia="MS UI Gothic" w:hAnsi="MS UI Gothic" w:cs="ＭＳ 明朝" w:hint="eastAsia"/>
-                <w:b/>
-                <w:sz w:val="20"/>
-                <w:szCs w:val="20"/>
-              </w:rPr>
-              <w:t>】</w:t>
             </w:r>
           </w:p>
           <w:p>
@@ -942,6 +1114,7 @@
                 <w:ilvl w:val="0"/>
                 <w:numId w:val="26"/>
               </w:numPr>
+              <w:spacing w:line="276" w:lineRule="auto"/>
               <w:ind w:leftChars="0"/>
               <w:textAlignment w:val="baseline"/>
               <w:rPr>
@@ -1035,6 +1208,7 @@
           </w:p>
           <w:p>
             <w:pPr>
+              <w:spacing w:line="276" w:lineRule="auto"/>
               <w:ind w:firstLineChars="300" w:firstLine="600"/>
               <w:rPr>
                 <w:rFonts w:ascii="MS UI Gothic" w:eastAsia="MS UI Gothic" w:hAnsi="MS UI Gothic" w:cs="MS-PMincho"/>
@@ -1204,10 +1378,10 @@
             <w:tcBorders>
               <w:top w:val="single" w:sz="4" w:space="0" w:color="auto"/>
               <w:left w:val="single" w:sz="4" w:space="0" w:color="auto"/>
-              <w:bottom w:val="single" w:sz="12" w:space="0" w:color="000000"/>
+              <w:bottom w:val="single" w:sz="4" w:space="0" w:color="auto"/>
               <w:right w:val="single" w:sz="4" w:space="0" w:color="000000"/>
             </w:tcBorders>
-            <w:shd w:val="clear" w:color="auto" w:fill="CCCCCC"/>
+            <w:shd w:val="clear" w:color="auto" w:fill="auto"/>
           </w:tcPr>
           <w:p>
             <w:pPr>
@@ -1216,6 +1390,7 @@
               <w:jc w:val="center"/>
               <w:rPr>
                 <w:rFonts w:ascii="MS UI Gothic" w:eastAsia="MS UI Gothic" w:hAnsi="MS UI Gothic" w:cs="Times New Roman"/>
+                <w:b/>
                 <w:sz w:val="20"/>
                 <w:szCs w:val="20"/>
               </w:rPr>
@@ -1223,6 +1398,7 @@
             <w:r>
               <w:rPr>
                 <w:rFonts w:ascii="MS UI Gothic" w:eastAsia="MS UI Gothic" w:hAnsi="MS UI Gothic" w:cs="ＭＳ 明朝" w:hint="eastAsia"/>
+                <w:b/>
                 <w:sz w:val="20"/>
                 <w:szCs w:val="20"/>
               </w:rPr>
@@ -1231,6 +1407,7 @@
             <w:r>
               <w:rPr>
                 <w:rFonts w:ascii="MS UI Gothic" w:eastAsia="MS UI Gothic" w:hAnsi="MS UI Gothic" w:cs="ＭＳ 明朝" w:hint="eastAsia"/>
+                <w:b/>
                 <w:sz w:val="20"/>
                 <w:szCs w:val="20"/>
               </w:rPr>
@@ -1239,6 +1416,7 @@
             <w:r>
               <w:rPr>
                 <w:rFonts w:ascii="MS UI Gothic" w:eastAsia="MS UI Gothic" w:hAnsi="MS UI Gothic" w:cs="ＭＳ 明朝" w:hint="eastAsia"/>
+                <w:b/>
                 <w:sz w:val="20"/>
                 <w:szCs w:val="20"/>
               </w:rPr>
@@ -1252,10 +1430,10 @@
             <w:tcBorders>
               <w:top w:val="single" w:sz="4" w:space="0" w:color="auto"/>
               <w:left w:val="nil"/>
-              <w:bottom w:val="single" w:sz="12" w:space="0" w:color="000000"/>
+              <w:bottom w:val="single" w:sz="4" w:space="0" w:color="auto"/>
               <w:right w:val="single" w:sz="4" w:space="0" w:color="auto"/>
             </w:tcBorders>
-            <w:shd w:val="clear" w:color="auto" w:fill="CCCCCC"/>
+            <w:shd w:val="clear" w:color="auto" w:fill="auto"/>
           </w:tcPr>
           <w:p>
             <w:pPr>
@@ -1264,6 +1442,7 @@
               <w:jc w:val="center"/>
               <w:rPr>
                 <w:rFonts w:ascii="MS UI Gothic" w:eastAsia="MS UI Gothic" w:hAnsi="MS UI Gothic" w:cs="Times New Roman"/>
+                <w:b/>
                 <w:sz w:val="20"/>
                 <w:szCs w:val="20"/>
               </w:rPr>
@@ -1271,6 +1450,7 @@
             <w:r>
               <w:rPr>
                 <w:rFonts w:ascii="MS UI Gothic" w:eastAsia="MS UI Gothic" w:hAnsi="MS UI Gothic" w:cs="ＭＳ 明朝" w:hint="eastAsia"/>
+                <w:b/>
                 <w:sz w:val="20"/>
                 <w:szCs w:val="20"/>
               </w:rPr>
@@ -1279,6 +1459,7 @@
             <w:r>
               <w:rPr>
                 <w:rFonts w:ascii="MS UI Gothic" w:eastAsia="MS UI Gothic" w:hAnsi="MS UI Gothic" w:cs="ＭＳ 明朝" w:hint="eastAsia"/>
+                <w:b/>
                 <w:sz w:val="20"/>
                 <w:szCs w:val="20"/>
               </w:rPr>
@@ -1297,7 +1478,7 @@
             <w:tcW w:w="1737" w:type="dxa"/>
             <w:vMerge w:val="restart"/>
             <w:tcBorders>
-              <w:top w:val="single" w:sz="12" w:space="0" w:color="000000"/>
+              <w:top w:val="single" w:sz="4" w:space="0" w:color="auto"/>
               <w:left w:val="single" w:sz="4" w:space="0" w:color="auto"/>
               <w:bottom w:val="single" w:sz="12" w:space="0" w:color="000000"/>
               <w:right w:val="single" w:sz="4" w:space="0" w:color="000000"/>
@@ -1508,11 +1689,7 @@
                 </mc:Choice>
                 <mc:Fallback>
                   <w:pict>
-                    <v:shapetype w14:anchorId="615A1615" id="_x0000_t202" coordsize="21600,21600" o:spt="202" path="m,l,21600r21600,l21600,xe">
-                      <v:stroke joinstyle="miter"/>
-                      <v:path gradientshapeok="t" o:connecttype="rect"/>
-                    </v:shapetype>
-                    <v:shape id="Text Box 1" o:spid="_x0000_s1026" type="#_x0000_t202" style="position:absolute;left:0;text-align:left;margin-left:21.05pt;margin-top:13.2pt;width:35.5pt;height:22.05pt;z-index:251659264;visibility:visible;mso-wrap-style:none;mso-width-percent:0;mso-height-percent:0;mso-wrap-distance-left:9pt;mso-wrap-distance-top:0;mso-wrap-distance-right:9pt;mso-wrap-distance-bottom:0;mso-position-horizontal:absolute;mso-position-horizontal-relative:text;mso-position-vertical:absolute;mso-position-vertical-relative:text;mso-width-percent:0;mso-height-percent:0;mso-width-relative:margin;mso-height-relative:margin;v-text-anchor:top" o:gfxdata="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" filled="f" stroked="f">
+                    <v:shape w14:anchorId="615A1615" id="Text Box 1" o:spid="_x0000_s1027" type="#_x0000_t202" style="position:absolute;left:0;text-align:left;margin-left:21.05pt;margin-top:13.2pt;width:35.5pt;height:22.05pt;z-index:251659264;visibility:visible;mso-wrap-style:none;mso-width-percent:0;mso-height-percent:0;mso-wrap-distance-left:9pt;mso-wrap-distance-top:0;mso-wrap-distance-right:9pt;mso-wrap-distance-bottom:0;mso-position-horizontal:absolute;mso-position-horizontal-relative:text;mso-position-vertical:absolute;mso-position-vertical-relative:text;mso-width-percent:0;mso-height-percent:0;mso-width-relative:margin;mso-height-relative:margin;v-text-anchor:top" o:gfxdata="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" filled="f" stroked="f">
                       <v:textbox style="layout-flow:vertical-ideographic">
                         <w:txbxContent>
                           <w:p>
@@ -1633,7 +1810,7 @@
           <w:tcPr>
             <w:tcW w:w="8823" w:type="dxa"/>
             <w:tcBorders>
-              <w:top w:val="single" w:sz="12" w:space="0" w:color="000000"/>
+              <w:top w:val="single" w:sz="4" w:space="0" w:color="auto"/>
               <w:left w:val="nil"/>
               <w:bottom w:val="dotted" w:sz="4" w:space="0" w:color="000000"/>
               <w:right w:val="single" w:sz="4" w:space="0" w:color="auto"/>
@@ -1922,7 +2099,6 @@
               </w:rPr>
               <w:t>、</w:t>
             </w:r>
-            <w:proofErr w:type="spellStart"/>
             <w:r>
               <w:rPr>
                 <w:rFonts w:ascii="MS UI Gothic" w:eastAsia="MS UI Gothic" w:hAnsi="MS UI Gothic"/>
@@ -1931,7 +2107,6 @@
               </w:rPr>
               <w:t>BigTable</w:t>
             </w:r>
-            <w:proofErr w:type="spellEnd"/>
             <w:r>
               <w:rPr>
                 <w:rFonts w:ascii="MS UI Gothic" w:eastAsia="MS UI Gothic" w:hAnsi="MS UI Gothic" w:hint="eastAsia"/>
@@ -2694,7 +2869,7 @@
             <w:tcBorders>
               <w:top w:val="single" w:sz="4" w:space="0" w:color="auto"/>
               <w:left w:val="nil"/>
-              <w:bottom w:val="nil"/>
+              <w:bottom w:val="single" w:sz="8" w:space="0" w:color="000000"/>
               <w:right w:val="nil"/>
             </w:tcBorders>
             <w:shd w:val="clear" w:color="auto" w:fill="FFFFFF"/>
@@ -2740,7 +2915,7 @@
                 </w:tcPr>
                 <w:p>
                   <w:pPr>
-                    <w:ind w:firstLineChars="100" w:firstLine="201"/>
+                    <w:spacing w:line="276" w:lineRule="auto"/>
                     <w:rPr>
                       <w:rFonts w:ascii="MS UI Gothic" w:eastAsia="MS UI Gothic" w:hAnsi="MS UI Gothic" w:cs="ＭＳ 明朝"/>
                       <w:b/>
@@ -2751,8 +2926,9 @@
                 </w:p>
                 <w:p>
                   <w:pPr>
+                    <w:spacing w:line="276" w:lineRule="auto"/>
                     <w:rPr>
-                      <w:rFonts w:ascii="MS UI Gothic" w:eastAsia="MS UI Gothic" w:hAnsi="MS UI Gothic"/>
+                      <w:rFonts w:ascii="MS UI Gothic" w:eastAsia="MS UI Gothic" w:hAnsi="MS UI Gothic" w:hint="eastAsia"/>
                       <w:color w:val="FF0000"/>
                       <w:sz w:val="20"/>
                       <w:szCs w:val="20"/>
@@ -2769,6 +2945,7 @@
                     <w:autoSpaceDE/>
                     <w:autoSpaceDN/>
                     <w:adjustRightInd/>
+                    <w:spacing w:line="276" w:lineRule="auto"/>
                     <w:ind w:left="284" w:firstLine="0"/>
                     <w:textAlignment w:val="baseline"/>
                     <w:rPr>
@@ -2834,7 +3011,6 @@
                     </w:rPr>
                     <w:t xml:space="preserve">：　</w:t>
                   </w:r>
-                  <w:proofErr w:type="spellStart"/>
                   <w:r>
                     <w:rPr>
                       <w:rFonts w:ascii="MS UI Gothic" w:eastAsia="MS UI Gothic" w:hAnsi="MS UI Gothic" w:cs="Times New Roman"/>
@@ -2842,17 +3018,7 @@
                       <w:szCs w:val="20"/>
                       <w:u w:val="thick"/>
                     </w:rPr>
-                    <w:t>ASUSTeK</w:t>
-                  </w:r>
-                  <w:proofErr w:type="spellEnd"/>
-                  <w:r>
-                    <w:rPr>
-                      <w:rFonts w:ascii="MS UI Gothic" w:eastAsia="MS UI Gothic" w:hAnsi="MS UI Gothic" w:cs="Times New Roman"/>
-                      <w:sz w:val="20"/>
-                      <w:szCs w:val="20"/>
-                      <w:u w:val="thick"/>
-                    </w:rPr>
-                    <w:t xml:space="preserve"> Computer Inc. (</w:t>
+                    <w:t>ASUSTeK Computer Inc. (</w:t>
                   </w:r>
                   <w:r>
                     <w:rPr>
@@ -2866,6 +3032,7 @@
                 </w:p>
                 <w:p>
                   <w:pPr>
+                    <w:spacing w:line="276" w:lineRule="auto"/>
                     <w:ind w:firstLineChars="300" w:firstLine="600"/>
                     <w:rPr>
                       <w:rFonts w:ascii="MS UI Gothic" w:eastAsia="MS UI Gothic" w:hAnsi="MS UI Gothic" w:cs="MS-PMincho"/>
@@ -3033,6 +3200,7 @@
           </w:tbl>
           <w:p>
             <w:pPr>
+              <w:spacing w:line="276" w:lineRule="auto"/>
               <w:ind w:firstLineChars="300" w:firstLine="600"/>
               <w:rPr>
                 <w:rFonts w:ascii="MS UI Gothic" w:eastAsia="MS UI Gothic" w:hAnsi="MS UI Gothic" w:cs="Times New Roman"/>
@@ -3052,12 +3220,12 @@
           <w:tcPr>
             <w:tcW w:w="1737" w:type="dxa"/>
             <w:tcBorders>
-              <w:top w:val="single" w:sz="12" w:space="0" w:color="000000"/>
-              <w:left w:val="single" w:sz="12" w:space="0" w:color="000000"/>
-              <w:bottom w:val="single" w:sz="12" w:space="0" w:color="000000"/>
+              <w:top w:val="single" w:sz="8" w:space="0" w:color="000000"/>
+              <w:left w:val="single" w:sz="8" w:space="0" w:color="000000"/>
+              <w:bottom w:val="single" w:sz="8" w:space="0" w:color="000000"/>
               <w:right w:val="single" w:sz="4" w:space="0" w:color="000000"/>
             </w:tcBorders>
-            <w:shd w:val="clear" w:color="auto" w:fill="CCCCCC"/>
+            <w:shd w:val="clear" w:color="auto" w:fill="auto"/>
           </w:tcPr>
           <w:p>
             <w:pPr>
@@ -3066,6 +3234,7 @@
               <w:jc w:val="center"/>
               <w:rPr>
                 <w:rFonts w:ascii="MS UI Gothic" w:eastAsia="MS UI Gothic" w:hAnsi="MS UI Gothic" w:cs="Times New Roman"/>
+                <w:b/>
                 <w:sz w:val="20"/>
                 <w:szCs w:val="20"/>
               </w:rPr>
@@ -3073,10 +3242,11 @@
             <w:r>
               <w:rPr>
                 <w:rFonts w:ascii="MS UI Gothic" w:eastAsia="MS UI Gothic" w:hAnsi="MS UI Gothic" w:cs="ＭＳ 明朝" w:hint="eastAsia"/>
-                <w:sz w:val="20"/>
-                <w:szCs w:val="20"/>
-              </w:rPr>
-              <w:t>期間</w:t>
+                <w:b/>
+                <w:sz w:val="20"/>
+                <w:szCs w:val="20"/>
+              </w:rPr>
+              <w:t>期　間</w:t>
             </w:r>
           </w:p>
         </w:tc>
@@ -3084,12 +3254,12 @@
           <w:tcPr>
             <w:tcW w:w="8823" w:type="dxa"/>
             <w:tcBorders>
-              <w:top w:val="single" w:sz="12" w:space="0" w:color="000000"/>
+              <w:top w:val="single" w:sz="8" w:space="0" w:color="000000"/>
               <w:left w:val="nil"/>
-              <w:bottom w:val="single" w:sz="12" w:space="0" w:color="000000"/>
-              <w:right w:val="single" w:sz="12" w:space="0" w:color="000000"/>
+              <w:bottom w:val="single" w:sz="8" w:space="0" w:color="000000"/>
+              <w:right w:val="single" w:sz="8" w:space="0" w:color="000000"/>
             </w:tcBorders>
-            <w:shd w:val="clear" w:color="auto" w:fill="CCCCCC"/>
+            <w:shd w:val="clear" w:color="auto" w:fill="auto"/>
           </w:tcPr>
           <w:p>
             <w:pPr>
@@ -3098,6 +3268,7 @@
               <w:jc w:val="center"/>
               <w:rPr>
                 <w:rFonts w:ascii="MS UI Gothic" w:eastAsia="MS UI Gothic" w:hAnsi="MS UI Gothic" w:cs="Times New Roman"/>
+                <w:b/>
                 <w:sz w:val="20"/>
                 <w:szCs w:val="20"/>
               </w:rPr>
@@ -3105,6 +3276,7 @@
             <w:r>
               <w:rPr>
                 <w:rFonts w:ascii="MS UI Gothic" w:eastAsia="MS UI Gothic" w:hAnsi="MS UI Gothic" w:cs="ＭＳ 明朝" w:hint="eastAsia"/>
+                <w:b/>
                 <w:sz w:val="20"/>
                 <w:szCs w:val="20"/>
               </w:rPr>
@@ -3122,8 +3294,8 @@
             <w:tcW w:w="1737" w:type="dxa"/>
             <w:vMerge w:val="restart"/>
             <w:tcBorders>
-              <w:top w:val="single" w:sz="12" w:space="0" w:color="000000"/>
-              <w:left w:val="single" w:sz="12" w:space="0" w:color="000000"/>
+              <w:top w:val="single" w:sz="8" w:space="0" w:color="000000"/>
+              <w:left w:val="single" w:sz="8" w:space="0" w:color="000000"/>
               <w:bottom w:val="single" w:sz="12" w:space="0" w:color="000000"/>
               <w:right w:val="single" w:sz="4" w:space="0" w:color="000000"/>
             </w:tcBorders>
@@ -3303,7 +3475,7 @@
                 </mc:Choice>
                 <mc:Fallback>
                   <w:pict>
-                    <v:shape w14:anchorId="32DACA79" id="Text Box 2" o:spid="_x0000_s1027" type="#_x0000_t202" style="position:absolute;left:0;text-align:left;margin-left:20.25pt;margin-top:2.15pt;width:35.5pt;height:22.05pt;z-index:251661312;visibility:visible;mso-wrap-style:none;mso-width-percent:0;mso-height-percent:0;mso-wrap-distance-left:9pt;mso-wrap-distance-top:0;mso-wrap-distance-right:9pt;mso-wrap-distance-bottom:0;mso-position-horizontal:absolute;mso-position-horizontal-relative:text;mso-position-vertical:absolute;mso-position-vertical-relative:text;mso-width-percent:0;mso-height-percent:0;mso-width-relative:margin;mso-height-relative:margin;v-text-anchor:top" o:gfxdata="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" filled="f" stroked="f">
+                    <v:shape w14:anchorId="32DACA79" id="Text Box 2" o:spid="_x0000_s1028" type="#_x0000_t202" style="position:absolute;left:0;text-align:left;margin-left:20.25pt;margin-top:2.15pt;width:35.5pt;height:22.05pt;z-index:251661312;visibility:visible;mso-wrap-style:none;mso-width-percent:0;mso-height-percent:0;mso-wrap-distance-left:9pt;mso-wrap-distance-top:0;mso-wrap-distance-right:9pt;mso-wrap-distance-bottom:0;mso-position-horizontal:absolute;mso-position-horizontal-relative:text;mso-position-vertical:absolute;mso-position-vertical-relative:text;mso-width-percent:0;mso-height-percent:0;mso-width-relative:margin;mso-height-relative:margin;v-text-anchor:top" o:gfxdata="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" filled="f" stroked="f">
                       <v:textbox style="layout-flow:vertical-ideographic">
                         <w:txbxContent>
                           <w:p>
@@ -3415,10 +3587,10 @@
           <w:tcPr>
             <w:tcW w:w="8823" w:type="dxa"/>
             <w:tcBorders>
-              <w:top w:val="single" w:sz="12" w:space="0" w:color="000000"/>
+              <w:top w:val="single" w:sz="8" w:space="0" w:color="000000"/>
               <w:left w:val="nil"/>
               <w:bottom w:val="dotted" w:sz="4" w:space="0" w:color="000000"/>
-              <w:right w:val="single" w:sz="12" w:space="0" w:color="000000"/>
+              <w:right w:val="single" w:sz="8" w:space="0" w:color="000000"/>
             </w:tcBorders>
             <w:shd w:val="clear" w:color="auto" w:fill="FFFFFF"/>
           </w:tcPr>
@@ -3455,8 +3627,8 @@
             <w:vMerge/>
             <w:tcBorders>
               <w:top w:val="single" w:sz="12" w:space="0" w:color="000000"/>
-              <w:left w:val="single" w:sz="12" w:space="0" w:color="000000"/>
-              <w:bottom w:val="single" w:sz="12" w:space="0" w:color="000000"/>
+              <w:left w:val="single" w:sz="8" w:space="0" w:color="000000"/>
+              <w:bottom w:val="single" w:sz="8" w:space="0" w:color="000000"/>
               <w:right w:val="single" w:sz="4" w:space="0" w:color="000000"/>
             </w:tcBorders>
             <w:shd w:val="clear" w:color="auto" w:fill="FFFFFF"/>
@@ -3478,8 +3650,8 @@
             <w:tcBorders>
               <w:top w:val="dotted" w:sz="4" w:space="0" w:color="000000"/>
               <w:left w:val="nil"/>
-              <w:bottom w:val="single" w:sz="12" w:space="0" w:color="auto"/>
-              <w:right w:val="single" w:sz="12" w:space="0" w:color="000000"/>
+              <w:bottom w:val="single" w:sz="8" w:space="0" w:color="000000"/>
+              <w:right w:val="single" w:sz="8" w:space="0" w:color="000000"/>
             </w:tcBorders>
             <w:shd w:val="clear" w:color="auto" w:fill="FFFFFF"/>
           </w:tcPr>
@@ -3792,51 +3964,29 @@
     </w:p>
     <w:p>
       <w:pPr>
-        <w:rPr>
-          <w:rFonts w:ascii="MS UI Gothic" w:eastAsia="MS UI Gothic" w:hAnsi="MS UI Gothic" w:cs="Times New Roman"/>
-          <w:sz w:val="20"/>
-          <w:szCs w:val="20"/>
-        </w:rPr>
-      </w:pPr>
-    </w:p>
-    <w:p>
-      <w:pPr>
+        <w:shd w:val="clear" w:color="auto" w:fill="DEEAF6" w:themeFill="accent5" w:themeFillTint="33"/>
         <w:spacing w:line="320" w:lineRule="atLeast"/>
-        <w:ind w:leftChars="-59" w:left="-141" w:hanging="1"/>
-        <w:rPr>
-          <w:rFonts w:ascii="ＭＳ Ｐゴシック" w:eastAsia="ＭＳ Ｐゴシック" w:hAnsi="ＭＳ Ｐゴシック" w:cs="ＭＳ 明朝"/>
-          <w:b/>
-          <w:sz w:val="22"/>
-          <w:szCs w:val="22"/>
-        </w:rPr>
-      </w:pPr>
-      <w:r>
-        <w:rPr>
-          <w:rFonts w:ascii="ＭＳ Ｐゴシック" w:eastAsia="ＭＳ Ｐゴシック" w:hAnsi="ＭＳ Ｐゴシック" w:cs="ＭＳ 明朝" w:hint="eastAsia"/>
-          <w:b/>
-          <w:sz w:val="22"/>
-          <w:szCs w:val="22"/>
-        </w:rPr>
-        <w:t>【保有</w:t>
-      </w:r>
-      <w:r>
-        <w:rPr>
-          <w:rFonts w:ascii="ＭＳ Ｐゴシック" w:eastAsia="ＭＳ Ｐゴシック" w:hAnsi="ＭＳ Ｐゴシック" w:cs="ＭＳ 明朝" w:hint="eastAsia"/>
+        <w:ind w:leftChars="-59" w:left="-142" w:firstLine="141"/>
+        <w:rPr>
+          <w:rFonts w:ascii="MS UI Gothic" w:eastAsia="MS UI Gothic" w:hAnsi="MS UI Gothic" w:cs="ＭＳ 明朝"/>
           <w:b/>
           <w:bCs/>
-          <w:sz w:val="22"/>
-          <w:szCs w:val="22"/>
-        </w:rPr>
-        <w:t>資格・スキル・語学力</w:t>
-      </w:r>
+          <w:sz w:val="28"/>
+          <w:szCs w:val="20"/>
+          <w:lang w:eastAsia="zh-TW"/>
+        </w:rPr>
+      </w:pPr>
       <w:r>
         <w:rPr>
-          <w:rFonts w:ascii="ＭＳ Ｐゴシック" w:eastAsia="ＭＳ Ｐゴシック" w:hAnsi="ＭＳ Ｐゴシック" w:cs="ＭＳ 明朝" w:hint="eastAsia"/>
+          <w:rFonts w:ascii="MS UI Gothic" w:eastAsia="MS UI Gothic" w:hAnsi="MS UI Gothic" w:cs="ＭＳ 明朝" w:hint="eastAsia"/>
           <w:b/>
-          <w:sz w:val="22"/>
-          <w:szCs w:val="22"/>
-        </w:rPr>
-        <w:t>】</w:t>
+          <w:bCs/>
+          <w:sz w:val="28"/>
+          <w:szCs w:val="20"/>
+          <w:lang w:eastAsia="zh-TW"/>
+        </w:rPr>
+        <w:lastRenderedPageBreak/>
+        <w:t>学歴</w:t>
       </w:r>
     </w:p>
     <w:tbl>
@@ -3845,12 +3995,425 @@
         <w:tblW w:w="9956" w:type="dxa"/>
         <w:tblInd w:w="-34" w:type="dxa"/>
         <w:tblBorders>
-          <w:top w:val="single" w:sz="4" w:space="0" w:color="auto"/>
-          <w:left w:val="single" w:sz="4" w:space="0" w:color="auto"/>
-          <w:bottom w:val="single" w:sz="4" w:space="0" w:color="auto"/>
-          <w:right w:val="single" w:sz="4" w:space="0" w:color="auto"/>
-          <w:insideH w:val="single" w:sz="4" w:space="0" w:color="auto"/>
-          <w:insideV w:val="single" w:sz="4" w:space="0" w:color="auto"/>
+          <w:top w:val="none" w:sz="0" w:space="0" w:color="auto"/>
+          <w:bottom w:val="none" w:sz="0" w:space="0" w:color="auto"/>
+        </w:tblBorders>
+        <w:tblLayout w:type="fixed"/>
+        <w:tblLook w:val="0600" w:firstRow="0" w:lastRow="0" w:firstColumn="0" w:lastColumn="0" w:noHBand="1" w:noVBand="1"/>
+      </w:tblPr>
+      <w:tblGrid>
+        <w:gridCol w:w="7972"/>
+        <w:gridCol w:w="1984"/>
+      </w:tblGrid>
+      <w:tr>
+        <w:trPr>
+          <w:trHeight w:val="415"/>
+        </w:trPr>
+        <w:tc>
+          <w:tcPr>
+            <w:tcW w:w="7972" w:type="dxa"/>
+          </w:tcPr>
+          <w:p>
+            <w:pPr>
+              <w:pStyle w:val="a8"/>
+              <w:numPr>
+                <w:ilvl w:val="1"/>
+                <w:numId w:val="22"/>
+              </w:numPr>
+              <w:spacing w:line="320" w:lineRule="exact"/>
+              <w:ind w:leftChars="0" w:left="347" w:right="-272" w:hanging="284"/>
+              <w:jc w:val="left"/>
+              <w:rPr>
+                <w:rFonts w:ascii="ＭＳ Ｐゴシック" w:eastAsia="ＭＳ Ｐゴシック" w:hAnsi="ＭＳ Ｐゴシック" w:cs="Microsoft New Tai Lue"/>
+                <w:b/>
+                <w:sz w:val="22"/>
+              </w:rPr>
+            </w:pPr>
+            <w:r>
+              <w:rPr>
+                <w:rFonts w:ascii="ＭＳ Ｐゴシック" w:eastAsia="ＭＳ Ｐゴシック" w:hAnsi="ＭＳ Ｐゴシック" w:cs="Microsoft New Tai Lue"/>
+                <w:b/>
+                <w:sz w:val="22"/>
+              </w:rPr>
+              <w:t>台湾大学</w:t>
+            </w:r>
+            <w:r>
+              <w:rPr>
+                <w:rFonts w:ascii="ＭＳ Ｐゴシック" w:eastAsia="ＭＳ Ｐゴシック" w:hAnsi="ＭＳ Ｐゴシック" w:cs="Microsoft New Tai Lue"/>
+                <w:b/>
+                <w:sz w:val="22"/>
+              </w:rPr>
+              <w:t>(National Taiwan University)</w:t>
+            </w:r>
+            <w:r>
+              <w:rPr>
+                <w:rFonts w:ascii="ＭＳ Ｐゴシック" w:eastAsia="ＭＳ Ｐゴシック" w:hAnsi="ＭＳ Ｐゴシック" w:cs="Microsoft New Tai Lue"/>
+                <w:b/>
+                <w:kern w:val="0"/>
+                <w:sz w:val="22"/>
+              </w:rPr>
+              <w:t>,</w:t>
+            </w:r>
+            <w:r>
+              <w:rPr>
+                <w:rFonts w:ascii="ＭＳ Ｐゴシック" w:eastAsia="ＭＳ Ｐゴシック" w:hAnsi="ＭＳ Ｐゴシック" w:cs="Microsoft New Tai Lue"/>
+                <w:b/>
+                <w:kern w:val="0"/>
+                <w:sz w:val="22"/>
+              </w:rPr>
+              <w:t xml:space="preserve"> </w:t>
+            </w:r>
+            <w:r>
+              <w:rPr>
+                <w:rFonts w:ascii="ＭＳ Ｐゴシック" w:eastAsia="ＭＳ Ｐゴシック" w:hAnsi="ＭＳ Ｐゴシック" w:cs="Microsoft New Tai Lue"/>
+                <w:b/>
+                <w:sz w:val="22"/>
+              </w:rPr>
+              <w:t xml:space="preserve">台湾　</w:t>
+            </w:r>
+          </w:p>
+          <w:p>
+            <w:pPr>
+              <w:pStyle w:val="a8"/>
+              <w:spacing w:line="320" w:lineRule="exact"/>
+              <w:ind w:leftChars="0" w:left="347" w:right="-272"/>
+              <w:jc w:val="left"/>
+              <w:rPr>
+                <w:rFonts w:ascii="ＭＳ Ｐゴシック" w:eastAsia="ＭＳ Ｐゴシック" w:hAnsi="ＭＳ Ｐゴシック" w:cs="Microsoft New Tai Lue" w:hint="eastAsia"/>
+                <w:sz w:val="22"/>
+              </w:rPr>
+            </w:pPr>
+            <w:r>
+              <w:rPr>
+                <w:rFonts w:ascii="ＭＳ Ｐゴシック" w:eastAsia="ＭＳ Ｐゴシック" w:hAnsi="ＭＳ Ｐゴシック" w:cs="Microsoft New Tai Lue"/>
+                <w:sz w:val="22"/>
+              </w:rPr>
+              <w:t>Graduate Institute of Electrical Engineering (</w:t>
+            </w:r>
+            <w:r>
+              <w:rPr>
+                <w:rFonts w:ascii="ＭＳ Ｐゴシック" w:eastAsia="ＭＳ Ｐゴシック" w:hAnsi="ＭＳ Ｐゴシック" w:cs="Microsoft New Tai Lue"/>
+                <w:sz w:val="22"/>
+                <w:lang w:eastAsia="zh-TW"/>
+              </w:rPr>
+              <w:t xml:space="preserve">電機工程研究所) </w:t>
+            </w:r>
+            <w:r>
+              <w:rPr>
+                <w:rFonts w:ascii="ＭＳ Ｐゴシック" w:eastAsia="ＭＳ Ｐゴシック" w:hAnsi="ＭＳ Ｐゴシック" w:cs="Microsoft New Tai Lue"/>
+                <w:sz w:val="22"/>
+              </w:rPr>
+              <w:t>工学修士</w:t>
+            </w:r>
+          </w:p>
+        </w:tc>
+        <w:tc>
+          <w:tcPr>
+            <w:tcW w:w="1984" w:type="dxa"/>
+          </w:tcPr>
+          <w:p>
+            <w:pPr>
+              <w:spacing w:after="72" w:line="320" w:lineRule="exact"/>
+              <w:ind w:left="426" w:right="-272" w:hanging="426"/>
+              <w:rPr>
+                <w:rFonts w:ascii="ＭＳ Ｐゴシック" w:eastAsia="ＭＳ Ｐゴシック" w:hAnsi="ＭＳ Ｐゴシック" w:cs="Microsoft New Tai Lue"/>
+                <w:b/>
+                <w:sz w:val="22"/>
+                <w:szCs w:val="22"/>
+              </w:rPr>
+            </w:pPr>
+            <w:r>
+              <w:rPr>
+                <w:rFonts w:ascii="ＭＳ Ｐゴシック" w:eastAsia="ＭＳ Ｐゴシック" w:hAnsi="ＭＳ Ｐゴシック" w:cs="Microsoft New Tai Lue"/>
+                <w:b/>
+                <w:sz w:val="22"/>
+                <w:szCs w:val="22"/>
+              </w:rPr>
+              <w:t>2008.09 – 2011.09</w:t>
+            </w:r>
+          </w:p>
+        </w:tc>
+      </w:tr>
+      <w:tr>
+        <w:trPr>
+          <w:trHeight w:val="359"/>
+        </w:trPr>
+        <w:tc>
+          <w:tcPr>
+            <w:tcW w:w="7972" w:type="dxa"/>
+          </w:tcPr>
+          <w:p>
+            <w:pPr>
+              <w:pStyle w:val="a8"/>
+              <w:numPr>
+                <w:ilvl w:val="1"/>
+                <w:numId w:val="22"/>
+              </w:numPr>
+              <w:spacing w:line="480" w:lineRule="exact"/>
+              <w:ind w:leftChars="0" w:left="346" w:right="-272" w:hanging="284"/>
+              <w:jc w:val="left"/>
+              <w:rPr>
+                <w:rFonts w:ascii="ＭＳ Ｐゴシック" w:eastAsia="ＭＳ Ｐゴシック" w:hAnsi="ＭＳ Ｐゴシック" w:cs="Microsoft New Tai Lue"/>
+                <w:b/>
+                <w:kern w:val="0"/>
+                <w:sz w:val="22"/>
+              </w:rPr>
+            </w:pPr>
+            <w:r>
+              <w:rPr>
+                <w:rFonts w:ascii="ＭＳ Ｐゴシック" w:eastAsia="ＭＳ Ｐゴシック" w:hAnsi="ＭＳ Ｐゴシック" w:cs="Microsoft New Tai Lue"/>
+                <w:b/>
+                <w:kern w:val="0"/>
+                <w:sz w:val="22"/>
+              </w:rPr>
+              <w:t>東京大学</w:t>
+            </w:r>
+            <w:r>
+              <w:rPr>
+                <w:rFonts w:ascii="ＭＳ Ｐゴシック" w:eastAsia="ＭＳ Ｐゴシック" w:hAnsi="ＭＳ Ｐゴシック" w:cs="Microsoft New Tai Lue"/>
+                <w:b/>
+                <w:sz w:val="22"/>
+              </w:rPr>
+              <w:t>(</w:t>
+            </w:r>
+            <w:r>
+              <w:rPr>
+                <w:rFonts w:ascii="ＭＳ Ｐゴシック" w:eastAsia="ＭＳ Ｐゴシック" w:hAnsi="ＭＳ Ｐゴシック" w:cs="Microsoft New Tai Lue"/>
+                <w:b/>
+                <w:kern w:val="0"/>
+                <w:sz w:val="22"/>
+              </w:rPr>
+              <w:t>The University of Tokyo), 日本</w:t>
+            </w:r>
+          </w:p>
+          <w:p>
+            <w:pPr>
+              <w:pStyle w:val="a8"/>
+              <w:spacing w:line="320" w:lineRule="exact"/>
+              <w:ind w:leftChars="0" w:left="346" w:right="-272"/>
+              <w:jc w:val="left"/>
+              <w:rPr>
+                <w:rFonts w:ascii="ＭＳ Ｐゴシック" w:eastAsia="ＭＳ Ｐゴシック" w:hAnsi="ＭＳ Ｐゴシック" w:cs="Microsoft New Tai Lue" w:hint="eastAsia"/>
+                <w:kern w:val="0"/>
+                <w:sz w:val="22"/>
+              </w:rPr>
+            </w:pPr>
+            <w:r>
+              <w:rPr>
+                <w:rFonts w:ascii="ＭＳ Ｐゴシック" w:eastAsia="ＭＳ Ｐゴシック" w:hAnsi="ＭＳ Ｐゴシック" w:cs="Microsoft New Tai Lue"/>
+                <w:kern w:val="0"/>
+                <w:sz w:val="22"/>
+              </w:rPr>
+              <w:t>Special Research Program　浅見．川原研究室</w:t>
+            </w:r>
+          </w:p>
+        </w:tc>
+        <w:tc>
+          <w:tcPr>
+            <w:tcW w:w="1984" w:type="dxa"/>
+          </w:tcPr>
+          <w:p>
+            <w:pPr>
+              <w:spacing w:after="72" w:line="480" w:lineRule="exact"/>
+              <w:ind w:left="425" w:right="-272" w:hanging="425"/>
+              <w:rPr>
+                <w:rFonts w:ascii="ＭＳ Ｐゴシック" w:eastAsia="ＭＳ Ｐゴシック" w:hAnsi="ＭＳ Ｐゴシック" w:cs="Microsoft New Tai Lue"/>
+                <w:b/>
+                <w:kern w:val="0"/>
+                <w:sz w:val="22"/>
+                <w:szCs w:val="22"/>
+              </w:rPr>
+            </w:pPr>
+            <w:r>
+              <w:rPr>
+                <w:rFonts w:ascii="ＭＳ Ｐゴシック" w:eastAsia="ＭＳ Ｐゴシック" w:hAnsi="ＭＳ Ｐゴシック" w:cs="Microsoft New Tai Lue"/>
+                <w:b/>
+                <w:sz w:val="22"/>
+                <w:szCs w:val="22"/>
+              </w:rPr>
+              <w:t>2010.09 – 2011.08</w:t>
+            </w:r>
+          </w:p>
+        </w:tc>
+      </w:tr>
+      <w:tr>
+        <w:trPr>
+          <w:trHeight w:val="373"/>
+        </w:trPr>
+        <w:tc>
+          <w:tcPr>
+            <w:tcW w:w="7972" w:type="dxa"/>
+          </w:tcPr>
+          <w:p>
+            <w:pPr>
+              <w:pStyle w:val="a8"/>
+              <w:numPr>
+                <w:ilvl w:val="1"/>
+                <w:numId w:val="22"/>
+              </w:numPr>
+              <w:spacing w:line="480" w:lineRule="exact"/>
+              <w:ind w:leftChars="0" w:left="346" w:right="-272" w:hanging="284"/>
+              <w:jc w:val="left"/>
+              <w:rPr>
+                <w:rFonts w:ascii="ＭＳ Ｐゴシック" w:eastAsia="ＭＳ Ｐゴシック" w:hAnsi="ＭＳ Ｐゴシック" w:cs="Microsoft New Tai Lue"/>
+                <w:b/>
+                <w:kern w:val="0"/>
+                <w:sz w:val="22"/>
+              </w:rPr>
+            </w:pPr>
+            <w:r>
+              <w:rPr>
+                <w:rFonts w:ascii="ＭＳ Ｐゴシック" w:eastAsia="ＭＳ Ｐゴシック" w:hAnsi="ＭＳ Ｐゴシック" w:cs="Microsoft New Tai Lue"/>
+                <w:b/>
+                <w:sz w:val="22"/>
+              </w:rPr>
+              <w:t>台湾大学(National Taiwan University)</w:t>
+            </w:r>
+            <w:r>
+              <w:rPr>
+                <w:rFonts w:ascii="ＭＳ Ｐゴシック" w:eastAsia="ＭＳ Ｐゴシック" w:hAnsi="ＭＳ Ｐゴシック" w:cs="Microsoft New Tai Lue"/>
+                <w:b/>
+                <w:kern w:val="0"/>
+                <w:sz w:val="22"/>
+              </w:rPr>
+              <w:t>,</w:t>
+            </w:r>
+            <w:r>
+              <w:rPr>
+                <w:rFonts w:ascii="ＭＳ Ｐゴシック" w:eastAsia="ＭＳ Ｐゴシック" w:hAnsi="ＭＳ Ｐゴシック" w:cs="Microsoft New Tai Lue"/>
+                <w:b/>
+                <w:kern w:val="0"/>
+                <w:sz w:val="22"/>
+              </w:rPr>
+              <w:t xml:space="preserve"> </w:t>
+            </w:r>
+            <w:r>
+              <w:rPr>
+                <w:rFonts w:ascii="ＭＳ Ｐゴシック" w:eastAsia="ＭＳ Ｐゴシック" w:hAnsi="ＭＳ Ｐゴシック" w:cs="Microsoft New Tai Lue"/>
+                <w:b/>
+                <w:sz w:val="22"/>
+              </w:rPr>
+              <w:t xml:space="preserve">台湾　</w:t>
+            </w:r>
+          </w:p>
+          <w:p>
+            <w:pPr>
+              <w:pStyle w:val="a8"/>
+              <w:spacing w:line="320" w:lineRule="exact"/>
+              <w:ind w:leftChars="0" w:left="347" w:right="-272"/>
+              <w:jc w:val="left"/>
+              <w:rPr>
+                <w:rFonts w:ascii="ＭＳ Ｐゴシック" w:eastAsia="ＭＳ Ｐゴシック" w:hAnsi="ＭＳ Ｐゴシック" w:cs="Microsoft New Tai Lue"/>
+                <w:kern w:val="0"/>
+                <w:sz w:val="22"/>
+              </w:rPr>
+            </w:pPr>
+            <w:r>
+              <w:rPr>
+                <w:rFonts w:ascii="ＭＳ Ｐゴシック" w:eastAsia="ＭＳ Ｐゴシック" w:hAnsi="ＭＳ Ｐゴシック" w:cs="Microsoft New Tai Lue"/>
+                <w:kern w:val="0"/>
+                <w:sz w:val="22"/>
+              </w:rPr>
+              <w:t>Department of Electrical Engineer (</w:t>
+            </w:r>
+            <w:r>
+              <w:rPr>
+                <w:rFonts w:ascii="ＭＳ Ｐゴシック" w:eastAsia="ＭＳ Ｐゴシック" w:hAnsi="ＭＳ Ｐゴシック" w:cs="Microsoft New Tai Lue"/>
+                <w:kern w:val="0"/>
+                <w:sz w:val="22"/>
+                <w:lang w:eastAsia="zh-TW"/>
+              </w:rPr>
+              <w:t xml:space="preserve">電機工程學系) </w:t>
+            </w:r>
+            <w:r>
+              <w:rPr>
+                <w:rFonts w:ascii="ＭＳ Ｐゴシック" w:eastAsia="ＭＳ Ｐゴシック" w:hAnsi="ＭＳ Ｐゴシック" w:cs="Microsoft New Tai Lue"/>
+                <w:sz w:val="22"/>
+              </w:rPr>
+              <w:t>工学</w:t>
+            </w:r>
+            <w:r>
+              <w:rPr>
+                <w:rFonts w:ascii="ＭＳ Ｐゴシック" w:eastAsia="ＭＳ Ｐゴシック" w:hAnsi="ＭＳ Ｐゴシック" w:cs="Microsoft New Tai Lue"/>
+                <w:sz w:val="22"/>
+              </w:rPr>
+              <w:t>学士</w:t>
+            </w:r>
+          </w:p>
+        </w:tc>
+        <w:tc>
+          <w:tcPr>
+            <w:tcW w:w="1984" w:type="dxa"/>
+          </w:tcPr>
+          <w:p>
+            <w:pPr>
+              <w:spacing w:after="72" w:line="480" w:lineRule="exact"/>
+              <w:ind w:right="-272"/>
+              <w:rPr>
+                <w:rFonts w:ascii="ＭＳ Ｐゴシック" w:eastAsia="ＭＳ Ｐゴシック" w:hAnsi="ＭＳ Ｐゴシック" w:cs="Microsoft New Tai Lue"/>
+                <w:b/>
+                <w:kern w:val="0"/>
+                <w:sz w:val="22"/>
+                <w:szCs w:val="22"/>
+              </w:rPr>
+            </w:pPr>
+            <w:r>
+              <w:rPr>
+                <w:rFonts w:ascii="ＭＳ Ｐゴシック" w:eastAsia="ＭＳ Ｐゴシック" w:hAnsi="ＭＳ Ｐゴシック" w:cs="Microsoft New Tai Lue"/>
+                <w:b/>
+                <w:kern w:val="0"/>
+                <w:sz w:val="22"/>
+                <w:szCs w:val="22"/>
+              </w:rPr>
+              <w:t>2004.09 – 2008.06</w:t>
+            </w:r>
+          </w:p>
+        </w:tc>
+      </w:tr>
+    </w:tbl>
+    <w:p>
+      <w:pPr>
+        <w:rPr>
+          <w:rFonts w:ascii="MS UI Gothic" w:eastAsia="MS UI Gothic" w:hAnsi="MS UI Gothic" w:cs="Times New Roman" w:hint="eastAsia"/>
+          <w:sz w:val="20"/>
+          <w:szCs w:val="20"/>
+        </w:rPr>
+      </w:pPr>
+    </w:p>
+    <w:p>
+      <w:pPr>
+        <w:shd w:val="clear" w:color="auto" w:fill="DEEAF6" w:themeFill="accent5" w:themeFillTint="33"/>
+        <w:spacing w:line="320" w:lineRule="atLeast"/>
+        <w:ind w:leftChars="-59" w:left="-142" w:firstLine="141"/>
+        <w:rPr>
+          <w:rFonts w:ascii="MS UI Gothic" w:eastAsia="MS UI Gothic" w:hAnsi="MS UI Gothic" w:cs="ＭＳ 明朝"/>
+          <w:b/>
+          <w:bCs/>
+          <w:sz w:val="28"/>
+          <w:szCs w:val="20"/>
+          <w:lang w:eastAsia="zh-TW"/>
+        </w:rPr>
+      </w:pPr>
+      <w:r>
+        <w:rPr>
+          <w:rFonts w:ascii="MS UI Gothic" w:eastAsia="MS UI Gothic" w:hAnsi="MS UI Gothic" w:cs="ＭＳ 明朝" w:hint="eastAsia"/>
+          <w:b/>
+          <w:bCs/>
+          <w:sz w:val="28"/>
+          <w:szCs w:val="20"/>
+          <w:lang w:eastAsia="zh-TW"/>
+        </w:rPr>
+        <w:t>スキル・語学力</w:t>
+      </w:r>
+    </w:p>
+    <w:tbl>
+      <w:tblPr>
+        <w:tblStyle w:val="11"/>
+        <w:tblW w:w="9956" w:type="dxa"/>
+        <w:tblInd w:w="-34" w:type="dxa"/>
+        <w:tblBorders>
+          <w:top w:val="none" w:sz="0" w:space="0" w:color="auto"/>
+          <w:bottom w:val="none" w:sz="0" w:space="0" w:color="auto"/>
         </w:tblBorders>
         <w:tblLayout w:type="fixed"/>
         <w:tblLook w:val="0600" w:firstRow="0" w:lastRow="0" w:firstColumn="0" w:lastColumn="0" w:noHBand="1" w:noVBand="1"/>
@@ -3941,7 +4504,7 @@
                 <w:sz w:val="22"/>
                 <w:szCs w:val="22"/>
               </w:rPr>
-              <w:t xml:space="preserve"> , Android, C, C++, MATLAB</w:t>
+              <w:t xml:space="preserve"> , Android, C, C++,</w:t>
             </w:r>
             <w:r>
               <w:rPr>
@@ -3950,7 +4513,25 @@
                 <w:sz w:val="22"/>
                 <w:szCs w:val="22"/>
               </w:rPr>
-              <w:t>, Shell Script</w:t>
+              <w:t xml:space="preserve"> Shell Script</w:t>
+            </w:r>
+            <w:r>
+              <w:rPr>
+                <w:rFonts w:ascii="ＭＳ Ｐゴシック" w:eastAsia="ＭＳ Ｐゴシック" w:hAnsi="ＭＳ Ｐゴシック" w:cs="Microsoft New Tai Lue" w:hint="eastAsia"/>
+                <w:kern w:val="0"/>
+                <w:sz w:val="22"/>
+                <w:szCs w:val="22"/>
+              </w:rPr>
+              <w:t xml:space="preserve">, </w:t>
+            </w:r>
+            <w:r>
+              <w:rPr>
+                <w:rFonts w:ascii="ＭＳ Ｐゴシック" w:eastAsia="ＭＳ Ｐゴシック" w:hAnsi="ＭＳ Ｐゴシック" w:cs="Microsoft New Tai Lue"/>
+                <w:kern w:val="0"/>
+                <w:sz w:val="22"/>
+                <w:szCs w:val="22"/>
+              </w:rPr>
+              <w:t>MATLAB</w:t>
             </w:r>
           </w:p>
         </w:tc>
@@ -4013,9 +4594,8 @@
                 <w:sz w:val="22"/>
                 <w:szCs w:val="22"/>
               </w:rPr>
-              <w:t xml:space="preserve">Wi-Fi, TCP/IP, Wireshark, NS2, </w:t>
-            </w:r>
-            <w:proofErr w:type="spellStart"/>
+              <w:t>Wi-Fi</w:t>
+            </w:r>
             <w:r>
               <w:rPr>
                 <w:rFonts w:ascii="ＭＳ Ｐゴシック" w:eastAsia="ＭＳ Ｐゴシック" w:hAnsi="ＭＳ Ｐゴシック" w:cs="Microsoft New Tai Lue"/>
@@ -4023,17 +4603,7 @@
                 <w:sz w:val="22"/>
                 <w:szCs w:val="22"/>
               </w:rPr>
-              <w:t>EXata</w:t>
-            </w:r>
-            <w:proofErr w:type="spellEnd"/>
-            <w:r>
-              <w:rPr>
-                <w:rFonts w:ascii="ＭＳ Ｐゴシック" w:eastAsia="ＭＳ Ｐゴシック" w:hAnsi="ＭＳ Ｐゴシック" w:cs="Microsoft New Tai Lue"/>
-                <w:kern w:val="0"/>
-                <w:sz w:val="22"/>
-                <w:szCs w:val="22"/>
-              </w:rPr>
-              <w:t xml:space="preserve">, </w:t>
+              <w:t>, TCP/IP, Wireshark, NS2, EXata</w:t>
             </w:r>
           </w:p>
         </w:tc>
@@ -4178,7 +4748,6 @@
                 <w:szCs w:val="22"/>
               </w:rPr>
             </w:pPr>
-            <w:proofErr w:type="spellStart"/>
             <w:r>
               <w:rPr>
                 <w:rFonts w:ascii="ＭＳ Ｐゴシック" w:eastAsia="ＭＳ Ｐゴシック" w:hAnsi="ＭＳ Ｐゴシック" w:cs="Microsoft New Tai Lue"/>
@@ -4186,9 +4755,8 @@
                 <w:sz w:val="22"/>
                 <w:szCs w:val="22"/>
               </w:rPr>
-              <w:t>Git</w:t>
-            </w:r>
-            <w:proofErr w:type="spellEnd"/>
+              <w:t xml:space="preserve">Git, </w:t>
+            </w:r>
             <w:r>
               <w:rPr>
                 <w:rFonts w:ascii="ＭＳ Ｐゴシック" w:eastAsia="ＭＳ Ｐゴシック" w:hAnsi="ＭＳ Ｐゴシック" w:cs="Microsoft New Tai Lue"/>
@@ -4196,9 +4764,8 @@
                 <w:sz w:val="22"/>
                 <w:szCs w:val="22"/>
               </w:rPr>
-              <w:t xml:space="preserve">, </w:t>
-            </w:r>
-            <w:proofErr w:type="spellStart"/>
+              <w:t xml:space="preserve">VirtualBox, Vagrant, </w:t>
+            </w:r>
             <w:r>
               <w:rPr>
                 <w:rFonts w:ascii="ＭＳ Ｐゴシック" w:eastAsia="ＭＳ Ｐゴシック" w:hAnsi="ＭＳ Ｐゴシック" w:cs="Microsoft New Tai Lue"/>
@@ -4206,9 +4773,8 @@
                 <w:sz w:val="22"/>
                 <w:szCs w:val="22"/>
               </w:rPr>
-              <w:t>VirtualBox</w:t>
-            </w:r>
-            <w:proofErr w:type="spellEnd"/>
+              <w:t>Heroku,</w:t>
+            </w:r>
             <w:r>
               <w:rPr>
                 <w:rFonts w:ascii="ＭＳ Ｐゴシック" w:eastAsia="ＭＳ Ｐゴシック" w:hAnsi="ＭＳ Ｐゴシック" w:cs="Microsoft New Tai Lue"/>
@@ -4216,9 +4782,8 @@
                 <w:sz w:val="22"/>
                 <w:szCs w:val="22"/>
               </w:rPr>
-              <w:t xml:space="preserve">, Vagrant, </w:t>
-            </w:r>
-            <w:proofErr w:type="spellStart"/>
+              <w:t xml:space="preserve"> GDB</w:t>
+            </w:r>
             <w:r>
               <w:rPr>
                 <w:rFonts w:ascii="ＭＳ Ｐゴシック" w:eastAsia="ＭＳ Ｐゴシック" w:hAnsi="ＭＳ Ｐゴシック" w:cs="Microsoft New Tai Lue"/>
@@ -4226,9 +4791,17 @@
                 <w:sz w:val="22"/>
                 <w:szCs w:val="22"/>
               </w:rPr>
-              <w:t>Heroku</w:t>
-            </w:r>
-            <w:proofErr w:type="spellEnd"/>
+              <w:t>, Vim</w:t>
+            </w:r>
+            <w:r>
+              <w:rPr>
+                <w:rFonts w:ascii="ＭＳ Ｐゴシック" w:eastAsia="ＭＳ Ｐゴシック" w:hAnsi="ＭＳ Ｐゴシック" w:cs="Microsoft New Tai Lue" w:hint="eastAsia"/>
+                <w:kern w:val="0"/>
+                <w:sz w:val="22"/>
+                <w:szCs w:val="22"/>
+              </w:rPr>
+              <w:t>, E</w:t>
+            </w:r>
             <w:r>
               <w:rPr>
                 <w:rFonts w:ascii="ＭＳ Ｐゴシック" w:eastAsia="ＭＳ Ｐゴシック" w:hAnsi="ＭＳ Ｐゴシック" w:cs="Microsoft New Tai Lue"/>
@@ -4236,25 +4809,7 @@
                 <w:sz w:val="22"/>
                 <w:szCs w:val="22"/>
               </w:rPr>
-              <w:t>,</w:t>
-            </w:r>
-            <w:r>
-              <w:rPr>
-                <w:rFonts w:ascii="ＭＳ Ｐゴシック" w:eastAsia="ＭＳ Ｐゴシック" w:hAnsi="ＭＳ Ｐゴシック" w:cs="Microsoft New Tai Lue"/>
-                <w:kern w:val="0"/>
-                <w:sz w:val="22"/>
-                <w:szCs w:val="22"/>
-              </w:rPr>
-              <w:t xml:space="preserve"> GDB</w:t>
-            </w:r>
-            <w:r>
-              <w:rPr>
-                <w:rFonts w:ascii="ＭＳ Ｐゴシック" w:eastAsia="ＭＳ Ｐゴシック" w:hAnsi="ＭＳ Ｐゴシック" w:cs="Microsoft New Tai Lue"/>
-                <w:kern w:val="0"/>
-                <w:sz w:val="22"/>
-                <w:szCs w:val="22"/>
-              </w:rPr>
-              <w:t>, Vim</w:t>
+              <w:t>clipse, Sublime</w:t>
             </w:r>
           </w:p>
         </w:tc>
@@ -4351,7 +4906,16 @@
                 <w:bCs/>
                 <w:sz w:val="22"/>
               </w:rPr>
-              <w:t>語学力</w:t>
+              <w:t>L</w:t>
+            </w:r>
+            <w:r>
+              <w:rPr>
+                <w:rFonts w:ascii="ＭＳ Ｐゴシック" w:eastAsia="ＭＳ Ｐゴシック" w:hAnsi="ＭＳ Ｐゴシック" w:cs="ＭＳ 明朝"/>
+                <w:b/>
+                <w:bCs/>
+                <w:sz w:val="22"/>
+              </w:rPr>
+              <w:t>anguage</w:t>
             </w:r>
             <w:r>
               <w:rPr>
@@ -4465,50 +5029,39 @@
     </w:p>
     <w:p>
       <w:pPr>
+        <w:shd w:val="clear" w:color="auto" w:fill="DEEAF6" w:themeFill="accent5" w:themeFillTint="33"/>
         <w:spacing w:line="320" w:lineRule="atLeast"/>
-        <w:ind w:leftChars="-59" w:left="-141" w:hanging="1"/>
-        <w:rPr>
-          <w:rFonts w:ascii="ＭＳ Ｐゴシック" w:eastAsia="ＭＳ Ｐゴシック" w:hAnsi="ＭＳ Ｐゴシック" w:cs="ＭＳ 明朝"/>
+        <w:ind w:leftChars="-59" w:left="-142" w:firstLine="141"/>
+        <w:rPr>
+          <w:rFonts w:ascii="MS UI Gothic" w:eastAsia="MS UI Gothic" w:hAnsi="MS UI Gothic" w:cs="ＭＳ 明朝"/>
           <w:b/>
-          <w:sz w:val="22"/>
-          <w:szCs w:val="22"/>
+          <w:bCs/>
+          <w:sz w:val="28"/>
+          <w:szCs w:val="20"/>
+          <w:lang w:eastAsia="zh-TW"/>
         </w:rPr>
       </w:pPr>
       <w:r>
         <w:rPr>
-          <w:rFonts w:ascii="ＭＳ Ｐゴシック" w:eastAsia="ＭＳ Ｐゴシック" w:hAnsi="ＭＳ Ｐゴシック" w:cs="ＭＳ 明朝" w:hint="eastAsia"/>
+          <w:rFonts w:ascii="MS UI Gothic" w:eastAsia="MS UI Gothic" w:hAnsi="MS UI Gothic" w:cs="ＭＳ 明朝" w:hint="eastAsia"/>
           <w:b/>
-          <w:sz w:val="22"/>
-          <w:szCs w:val="22"/>
-        </w:rPr>
-        <w:t>【</w:t>
-      </w:r>
-      <w:r>
-        <w:rPr>
-          <w:rFonts w:ascii="ＭＳ Ｐゴシック" w:eastAsia="ＭＳ Ｐゴシック" w:hAnsi="ＭＳ Ｐゴシック" w:hint="eastAsia"/>
-          <w:b/>
-          <w:sz w:val="22"/>
-          <w:szCs w:val="22"/>
+          <w:bCs/>
+          <w:sz w:val="28"/>
+          <w:szCs w:val="20"/>
+          <w:lang w:eastAsia="zh-TW"/>
         </w:rPr>
         <w:t>活かせる経験・知識・</w:t>
       </w:r>
       <w:r>
         <w:rPr>
-          <w:rFonts w:ascii="ＭＳ Ｐゴシック" w:hAnsi="ＭＳ Ｐゴシック" w:hint="eastAsia"/>
+          <w:rFonts w:ascii="MS UI Gothic" w:eastAsia="MS UI Gothic" w:hAnsi="MS UI Gothic" w:cs="ＭＳ 明朝" w:hint="eastAsia"/>
           <w:b/>
-          <w:sz w:val="22"/>
-          <w:szCs w:val="22"/>
+          <w:bCs/>
+          <w:sz w:val="28"/>
+          <w:szCs w:val="20"/>
+          <w:lang w:eastAsia="zh-TW"/>
         </w:rPr>
         <w:t>能力</w:t>
-      </w:r>
-      <w:r>
-        <w:rPr>
-          <w:rFonts w:ascii="ＭＳ Ｐゴシック" w:eastAsia="ＭＳ Ｐゴシック" w:hAnsi="ＭＳ Ｐゴシック" w:cs="ＭＳ 明朝" w:hint="eastAsia"/>
-          <w:b/>
-          <w:sz w:val="22"/>
-          <w:szCs w:val="22"/>
-        </w:rPr>
-        <w:t>】</w:t>
       </w:r>
     </w:p>
     <w:tbl>
@@ -4517,12 +5070,9 @@
         <w:tblW w:w="9956" w:type="dxa"/>
         <w:tblInd w:w="-34" w:type="dxa"/>
         <w:tblBorders>
-          <w:top w:val="single" w:sz="4" w:space="0" w:color="auto"/>
-          <w:left w:val="single" w:sz="4" w:space="0" w:color="auto"/>
-          <w:bottom w:val="single" w:sz="4" w:space="0" w:color="auto"/>
-          <w:right w:val="single" w:sz="4" w:space="0" w:color="auto"/>
-          <w:insideH w:val="single" w:sz="4" w:space="0" w:color="auto"/>
-          <w:insideV w:val="single" w:sz="4" w:space="0" w:color="auto"/>
+          <w:top w:val="none" w:sz="0" w:space="0" w:color="auto"/>
+          <w:bottom w:val="dotted" w:sz="4" w:space="0" w:color="auto"/>
+          <w:insideH w:val="dotted" w:sz="4" w:space="0" w:color="auto"/>
         </w:tblBorders>
         <w:tblLayout w:type="fixed"/>
         <w:tblLook w:val="0600" w:firstRow="0" w:lastRow="0" w:firstColumn="0" w:lastColumn="0" w:noHBand="1" w:noVBand="1"/>
@@ -4547,7 +5097,7 @@
                 <w:numId w:val="22"/>
               </w:numPr>
               <w:spacing w:line="320" w:lineRule="exact"/>
-              <w:ind w:leftChars="0" w:left="347" w:right="-272" w:hanging="284"/>
+              <w:ind w:leftChars="0" w:left="205" w:right="-272" w:hanging="142"/>
               <w:jc w:val="left"/>
               <w:rPr>
                 <w:rFonts w:ascii="ＭＳ Ｐゴシック" w:eastAsia="ＭＳ Ｐゴシック" w:hAnsi="ＭＳ Ｐゴシック" w:cs="Microsoft New Tai Lue"/>
@@ -4566,7 +5116,7 @@
             <w:pPr>
               <w:pStyle w:val="a8"/>
               <w:spacing w:line="320" w:lineRule="exact"/>
-              <w:ind w:leftChars="0" w:left="347" w:right="-272" w:hanging="284"/>
+              <w:ind w:leftChars="0" w:left="205" w:right="-272" w:hanging="142"/>
               <w:jc w:val="left"/>
               <w:rPr>
                 <w:rFonts w:ascii="ＭＳ Ｐゴシック" w:eastAsia="ＭＳ Ｐゴシック" w:hAnsi="ＭＳ Ｐゴシック" w:cs="Microsoft New Tai Lue"/>
@@ -4587,7 +5137,216 @@
                 <w:numId w:val="25"/>
               </w:numPr>
               <w:spacing w:after="72" w:line="320" w:lineRule="exact"/>
-              <w:ind w:leftChars="0" w:left="340" w:right="-272" w:hanging="283"/>
+              <w:ind w:leftChars="0" w:left="340" w:right="180" w:hanging="283"/>
+              <w:rPr>
+                <w:rFonts w:ascii="ＭＳ Ｐゴシック" w:eastAsia="ＭＳ Ｐゴシック" w:hAnsi="ＭＳ Ｐゴシック" w:cs="Microsoft New Tai Lue" w:hint="eastAsia"/>
+                <w:color w:val="000000"/>
+                <w:sz w:val="22"/>
+              </w:rPr>
+            </w:pPr>
+            <w:r>
+              <w:rPr>
+                <w:rFonts w:ascii="ＭＳ Ｐゴシック" w:eastAsia="ＭＳ Ｐゴシック" w:hAnsi="ＭＳ Ｐゴシック" w:cs="Microsoft New Tai Lue" w:hint="eastAsia"/>
+                <w:sz w:val="22"/>
+              </w:rPr>
+              <w:t>ソフトウエア及び</w:t>
+            </w:r>
+            <w:r>
+              <w:rPr>
+                <w:rFonts w:ascii="ＭＳ Ｐゴシック" w:eastAsia="ＭＳ Ｐゴシック" w:hAnsi="ＭＳ Ｐゴシック" w:cs="Microsoft New Tai Lue"/>
+                <w:sz w:val="22"/>
+              </w:rPr>
+              <w:t>Android</w:t>
+            </w:r>
+            <w:r>
+              <w:rPr>
+                <w:rFonts w:ascii="ＭＳ Ｐゴシック" w:eastAsia="ＭＳ Ｐゴシック" w:hAnsi="ＭＳ Ｐゴシック" w:cs="Microsoft New Tai Lue" w:hint="eastAsia"/>
+                <w:sz w:val="22"/>
+              </w:rPr>
+              <w:t>開発</w:t>
+            </w:r>
+          </w:p>
+          <w:p>
+            <w:pPr>
+              <w:pStyle w:val="a8"/>
+              <w:numPr>
+                <w:ilvl w:val="0"/>
+                <w:numId w:val="25"/>
+              </w:numPr>
+              <w:spacing w:after="72" w:line="320" w:lineRule="exact"/>
+              <w:ind w:leftChars="0" w:left="340" w:right="180" w:hanging="283"/>
+              <w:rPr>
+                <w:rFonts w:ascii="ＭＳ Ｐゴシック" w:eastAsia="ＭＳ Ｐゴシック" w:hAnsi="ＭＳ Ｐゴシック" w:cs="Microsoft New Tai Lue" w:hint="eastAsia"/>
+                <w:color w:val="000000"/>
+                <w:sz w:val="22"/>
+              </w:rPr>
+            </w:pPr>
+            <w:r>
+              <w:rPr>
+                <w:rFonts w:ascii="ＭＳ Ｐゴシック" w:eastAsia="ＭＳ Ｐゴシック" w:hAnsi="ＭＳ Ｐゴシック" w:cs="Microsoft New Tai Lue" w:hint="eastAsia"/>
+                <w:sz w:val="22"/>
+              </w:rPr>
+              <w:t>無線</w:t>
+            </w:r>
+            <w:r>
+              <w:rPr>
+                <w:rFonts w:ascii="ＭＳ Ｐゴシック" w:eastAsia="ＭＳ Ｐゴシック" w:hAnsi="ＭＳ Ｐゴシック" w:cs="Microsoft New Tai Lue" w:hint="eastAsia"/>
+                <w:sz w:val="22"/>
+              </w:rPr>
+              <w:t>LAN</w:t>
+            </w:r>
+            <w:r>
+              <w:rPr>
+                <w:rFonts w:ascii="ＭＳ Ｐゴシック" w:eastAsia="ＭＳ Ｐゴシック" w:hAnsi="ＭＳ Ｐゴシック" w:cs="Microsoft New Tai Lue" w:hint="eastAsia"/>
+                <w:sz w:val="22"/>
+              </w:rPr>
+              <w:t>と有線ネットワーク</w:t>
+            </w:r>
+            <w:r>
+              <w:rPr>
+                <w:rFonts w:ascii="ＭＳ Ｐゴシック" w:eastAsia="ＭＳ Ｐゴシック" w:hAnsi="ＭＳ Ｐゴシック" w:cs="Microsoft New Tai Lue"/>
+                <w:sz w:val="22"/>
+              </w:rPr>
+              <w:t>(</w:t>
+            </w:r>
+            <w:r>
+              <w:rPr>
+                <w:rFonts w:ascii="ＭＳ Ｐゴシック" w:eastAsia="ＭＳ Ｐゴシック" w:hAnsi="ＭＳ Ｐゴシック" w:cs="Microsoft New Tai Lue"/>
+                <w:sz w:val="22"/>
+              </w:rPr>
+              <w:t>WiFi</w:t>
+            </w:r>
+            <w:r>
+              <w:rPr>
+                <w:rFonts w:ascii="ＭＳ Ｐゴシック" w:eastAsia="ＭＳ Ｐゴシック" w:hAnsi="ＭＳ Ｐゴシック" w:cs="Microsoft New Tai Lue"/>
+                <w:sz w:val="22"/>
+              </w:rPr>
+              <w:t xml:space="preserve">, </w:t>
+            </w:r>
+            <w:r>
+              <w:rPr>
+                <w:rFonts w:ascii="ＭＳ Ｐゴシック" w:eastAsia="ＭＳ Ｐゴシック" w:hAnsi="ＭＳ Ｐゴシック" w:cs="Microsoft New Tai Lue"/>
+                <w:sz w:val="22"/>
+              </w:rPr>
+              <w:t xml:space="preserve">TCP/IP, </w:t>
+            </w:r>
+            <w:r>
+              <w:rPr>
+                <w:rFonts w:ascii="ＭＳ Ｐゴシック" w:eastAsia="ＭＳ Ｐゴシック" w:hAnsi="ＭＳ Ｐゴシック" w:cs="Microsoft New Tai Lue"/>
+                <w:sz w:val="22"/>
+              </w:rPr>
+              <w:t>HTTP</w:t>
+            </w:r>
+            <w:r>
+              <w:rPr>
+                <w:rFonts w:ascii="ＭＳ Ｐゴシック" w:eastAsia="ＭＳ Ｐゴシック" w:hAnsi="ＭＳ Ｐゴシック" w:cs="Microsoft New Tai Lue" w:hint="eastAsia"/>
+                <w:sz w:val="22"/>
+              </w:rPr>
+              <w:t>)</w:t>
+            </w:r>
+          </w:p>
+          <w:p>
+            <w:pPr>
+              <w:pStyle w:val="a8"/>
+              <w:numPr>
+                <w:ilvl w:val="0"/>
+                <w:numId w:val="25"/>
+              </w:numPr>
+              <w:spacing w:after="72" w:line="320" w:lineRule="exact"/>
+              <w:ind w:leftChars="0" w:left="340" w:right="180" w:hanging="283"/>
+              <w:rPr>
+                <w:rFonts w:ascii="ＭＳ Ｐゴシック" w:eastAsia="ＭＳ Ｐゴシック" w:hAnsi="ＭＳ Ｐゴシック" w:cs="Microsoft New Tai Lue" w:hint="eastAsia"/>
+                <w:color w:val="000000"/>
+                <w:sz w:val="22"/>
+              </w:rPr>
+            </w:pPr>
+            <w:r>
+              <w:rPr>
+                <w:rFonts w:ascii="ＭＳ Ｐゴシック" w:eastAsia="ＭＳ Ｐゴシック" w:hAnsi="ＭＳ Ｐゴシック" w:cs="Microsoft New Tai Lue" w:hint="eastAsia"/>
+                <w:sz w:val="22"/>
+              </w:rPr>
+              <w:t>ストレジ</w:t>
+            </w:r>
+            <w:r>
+              <w:rPr>
+                <w:rFonts w:ascii="ＭＳ Ｐゴシック" w:eastAsia="ＭＳ Ｐゴシック" w:hAnsi="ＭＳ Ｐゴシック" w:cs="Microsoft New Tai Lue" w:hint="eastAsia"/>
+                <w:sz w:val="22"/>
+              </w:rPr>
+              <w:t>関連技術</w:t>
+            </w:r>
+            <w:r>
+              <w:rPr>
+                <w:rFonts w:ascii="ＭＳ Ｐゴシック" w:eastAsia="ＭＳ Ｐゴシック" w:hAnsi="ＭＳ Ｐゴシック" w:cs="Microsoft New Tai Lue"/>
+                <w:sz w:val="22"/>
+              </w:rPr>
+              <w:t>(</w:t>
+            </w:r>
+            <w:r>
+              <w:rPr>
+                <w:rFonts w:ascii="ＭＳ Ｐゴシック" w:eastAsia="ＭＳ Ｐゴシック" w:hAnsi="ＭＳ Ｐゴシック" w:cs="Microsoft New Tai Lue" w:hint="eastAsia"/>
+                <w:sz w:val="22"/>
+              </w:rPr>
+              <w:t>メモリ、</w:t>
+            </w:r>
+            <w:r>
+              <w:rPr>
+                <w:rFonts w:ascii="ＭＳ Ｐゴシック" w:eastAsia="ＭＳ Ｐゴシック" w:hAnsi="ＭＳ Ｐゴシック" w:cs="Microsoft New Tai Lue"/>
+                <w:sz w:val="22"/>
+              </w:rPr>
+              <w:t>SSD</w:t>
+            </w:r>
+            <w:r>
+              <w:rPr>
+                <w:rFonts w:ascii="ＭＳ Ｐゴシック" w:eastAsia="ＭＳ Ｐゴシック" w:hAnsi="ＭＳ Ｐゴシック" w:cs="Microsoft New Tai Lue" w:hint="eastAsia"/>
+                <w:sz w:val="22"/>
+              </w:rPr>
+              <w:t>、</w:t>
+            </w:r>
+            <w:r>
+              <w:rPr>
+                <w:rFonts w:ascii="ＭＳ Ｐゴシック" w:eastAsia="ＭＳ Ｐゴシック" w:hAnsi="ＭＳ Ｐゴシック" w:cs="Microsoft New Tai Lue"/>
+                <w:sz w:val="22"/>
+              </w:rPr>
+              <w:t>OS</w:t>
+            </w:r>
+            <w:r>
+              <w:rPr>
+                <w:rFonts w:ascii="ＭＳ Ｐゴシック" w:eastAsia="ＭＳ Ｐゴシック" w:hAnsi="ＭＳ Ｐゴシック" w:cs="Microsoft New Tai Lue" w:hint="eastAsia"/>
+                <w:sz w:val="22"/>
+              </w:rPr>
+              <w:t>、F</w:t>
+            </w:r>
+            <w:r>
+              <w:rPr>
+                <w:rFonts w:ascii="ＭＳ Ｐゴシック" w:eastAsia="ＭＳ Ｐゴシック" w:hAnsi="ＭＳ Ｐゴシック" w:cs="Microsoft New Tai Lue"/>
+                <w:sz w:val="22"/>
+              </w:rPr>
+              <w:t>ile System</w:t>
+            </w:r>
+            <w:r>
+              <w:rPr>
+                <w:rFonts w:ascii="ＭＳ Ｐゴシック" w:eastAsia="ＭＳ Ｐゴシック" w:hAnsi="ＭＳ Ｐゴシック" w:cs="Microsoft New Tai Lue" w:hint="eastAsia"/>
+                <w:sz w:val="22"/>
+              </w:rPr>
+              <w:t>、データベース</w:t>
+            </w:r>
+            <w:r>
+              <w:rPr>
+                <w:rFonts w:ascii="ＭＳ Ｐゴシック" w:eastAsia="ＭＳ Ｐゴシック" w:hAnsi="ＭＳ Ｐゴシック" w:cs="Microsoft New Tai Lue"/>
+                <w:sz w:val="22"/>
+              </w:rPr>
+              <w:t>)</w:t>
+            </w:r>
+          </w:p>
+          <w:p>
+            <w:pPr>
+              <w:pStyle w:val="a8"/>
+              <w:numPr>
+                <w:ilvl w:val="0"/>
+                <w:numId w:val="25"/>
+              </w:numPr>
+              <w:spacing w:after="72" w:line="320" w:lineRule="exact"/>
+              <w:ind w:leftChars="0" w:left="340" w:right="180" w:hanging="283"/>
               <w:rPr>
                 <w:rFonts w:ascii="ＭＳ Ｐゴシック" w:eastAsia="ＭＳ Ｐゴシック" w:hAnsi="ＭＳ Ｐゴシック" w:cs="Microsoft New Tai Lue"/>
                 <w:color w:val="000000"/>
@@ -4596,124 +5355,10 @@
             </w:pPr>
             <w:r>
               <w:rPr>
-                <w:rFonts w:ascii="ＭＳ Ｐゴシック" w:eastAsia="ＭＳ Ｐゴシック" w:hAnsi="ＭＳ Ｐゴシック" w:cs="Microsoft New Tai Lue"/>
-                <w:sz w:val="22"/>
-              </w:rPr>
-              <w:t>Android</w:t>
-            </w:r>
-            <w:r>
-              <w:rPr>
                 <w:rFonts w:ascii="ＭＳ Ｐゴシック" w:eastAsia="ＭＳ Ｐゴシック" w:hAnsi="ＭＳ Ｐゴシック" w:cs="Microsoft New Tai Lue" w:hint="eastAsia"/>
                 <w:sz w:val="22"/>
               </w:rPr>
-              <w:t>開発、無線</w:t>
-            </w:r>
-            <w:r>
-              <w:rPr>
-                <w:rFonts w:ascii="ＭＳ Ｐゴシック" w:eastAsia="ＭＳ Ｐゴシック" w:hAnsi="ＭＳ Ｐゴシック" w:cs="Microsoft New Tai Lue" w:hint="eastAsia"/>
-                <w:sz w:val="22"/>
-              </w:rPr>
-              <w:t>LAN</w:t>
-            </w:r>
-            <w:r>
-              <w:rPr>
-                <w:rFonts w:ascii="ＭＳ Ｐゴシック" w:eastAsia="ＭＳ Ｐゴシック" w:hAnsi="ＭＳ Ｐゴシック" w:cs="Microsoft New Tai Lue" w:hint="eastAsia"/>
-                <w:sz w:val="22"/>
-              </w:rPr>
-              <w:t>と有線ネットワーク</w:t>
-            </w:r>
-            <w:r>
-              <w:rPr>
-                <w:rFonts w:ascii="ＭＳ Ｐゴシック" w:eastAsia="ＭＳ Ｐゴシック" w:hAnsi="ＭＳ Ｐゴシック" w:cs="Microsoft New Tai Lue"/>
-                <w:sz w:val="22"/>
-              </w:rPr>
-              <w:t xml:space="preserve">(TCP/IP, </w:t>
-            </w:r>
-            <w:proofErr w:type="spellStart"/>
-            <w:r>
-              <w:rPr>
-                <w:rFonts w:ascii="ＭＳ Ｐゴシック" w:eastAsia="ＭＳ Ｐゴシック" w:hAnsi="ＭＳ Ｐゴシック" w:cs="Microsoft New Tai Lue"/>
-                <w:sz w:val="22"/>
-              </w:rPr>
-              <w:t>WiFi</w:t>
-            </w:r>
-            <w:proofErr w:type="spellEnd"/>
-            <w:r>
-              <w:rPr>
-                <w:rFonts w:ascii="ＭＳ Ｐゴシック" w:eastAsia="ＭＳ Ｐゴシック" w:hAnsi="ＭＳ Ｐゴシック" w:cs="Microsoft New Tai Lue" w:hint="eastAsia"/>
-                <w:sz w:val="22"/>
-              </w:rPr>
-              <w:t>など)、ストレジ</w:t>
-            </w:r>
-            <w:r>
-              <w:rPr>
-                <w:rFonts w:ascii="ＭＳ Ｐゴシック" w:eastAsia="ＭＳ Ｐゴシック" w:hAnsi="ＭＳ Ｐゴシック" w:cs="Microsoft New Tai Lue"/>
-                <w:sz w:val="22"/>
-              </w:rPr>
-              <w:t>(</w:t>
-            </w:r>
-            <w:r>
-              <w:rPr>
-                <w:rFonts w:ascii="ＭＳ Ｐゴシック" w:eastAsia="ＭＳ Ｐゴシック" w:hAnsi="ＭＳ Ｐゴシック" w:cs="Microsoft New Tai Lue" w:hint="eastAsia"/>
-                <w:sz w:val="22"/>
-              </w:rPr>
-              <w:t>メモリ、</w:t>
-            </w:r>
-            <w:r>
-              <w:rPr>
-                <w:rFonts w:ascii="ＭＳ Ｐゴシック" w:eastAsia="ＭＳ Ｐゴシック" w:hAnsi="ＭＳ Ｐゴシック" w:cs="Microsoft New Tai Lue"/>
-                <w:sz w:val="22"/>
-              </w:rPr>
-              <w:t>SSD</w:t>
-            </w:r>
-            <w:r>
-              <w:rPr>
-                <w:rFonts w:ascii="ＭＳ Ｐゴシック" w:eastAsia="ＭＳ Ｐゴシック" w:hAnsi="ＭＳ Ｐゴシック" w:cs="Microsoft New Tai Lue" w:hint="eastAsia"/>
-                <w:sz w:val="22"/>
-              </w:rPr>
-              <w:t>、</w:t>
-            </w:r>
-            <w:r>
-              <w:rPr>
-                <w:rFonts w:ascii="ＭＳ Ｐゴシック" w:eastAsia="ＭＳ Ｐゴシック" w:hAnsi="ＭＳ Ｐゴシック" w:cs="Microsoft New Tai Lue"/>
-                <w:sz w:val="22"/>
-              </w:rPr>
-              <w:t>OS</w:t>
-            </w:r>
-            <w:r>
-              <w:rPr>
-                <w:rFonts w:ascii="ＭＳ Ｐゴシック" w:eastAsia="ＭＳ Ｐゴシック" w:hAnsi="ＭＳ Ｐゴシック" w:cs="Microsoft New Tai Lue" w:hint="eastAsia"/>
-                <w:sz w:val="22"/>
-              </w:rPr>
-              <w:t>、F</w:t>
-            </w:r>
-            <w:r>
-              <w:rPr>
-                <w:rFonts w:ascii="ＭＳ Ｐゴシック" w:eastAsia="ＭＳ Ｐゴシック" w:hAnsi="ＭＳ Ｐゴシック" w:cs="Microsoft New Tai Lue"/>
-                <w:sz w:val="22"/>
-              </w:rPr>
-              <w:t>ile System</w:t>
-            </w:r>
-            <w:r>
-              <w:rPr>
-                <w:rFonts w:ascii="ＭＳ Ｐゴシック" w:eastAsia="ＭＳ Ｐゴシック" w:hAnsi="ＭＳ Ｐゴシック" w:cs="Microsoft New Tai Lue" w:hint="eastAsia"/>
-                <w:sz w:val="22"/>
-              </w:rPr>
-              <w:t>、データベース</w:t>
-            </w:r>
-            <w:r>
-              <w:rPr>
-                <w:rFonts w:ascii="ＭＳ Ｐゴシック" w:eastAsia="ＭＳ Ｐゴシック" w:hAnsi="ＭＳ Ｐゴシック" w:cs="Microsoft New Tai Lue"/>
-                <w:sz w:val="22"/>
-              </w:rPr>
-              <w:t>)</w:t>
-            </w:r>
-            <w:r>
-              <w:rPr>
-                <w:rFonts w:ascii="ＭＳ Ｐゴシック" w:eastAsia="ＭＳ Ｐゴシック" w:hAnsi="ＭＳ Ｐゴシック" w:cs="Microsoft New Tai Lue" w:hint="eastAsia"/>
-                <w:sz w:val="22"/>
-              </w:rPr>
-              <w:t>、W</w:t>
+              <w:t>W</w:t>
             </w:r>
             <w:r>
               <w:rPr>
@@ -4762,42 +5407,30 @@
                 <w:numId w:val="22"/>
               </w:numPr>
               <w:spacing w:line="320" w:lineRule="exact"/>
-              <w:ind w:leftChars="0" w:left="347" w:right="-272" w:hanging="284"/>
+              <w:ind w:leftChars="0" w:left="205" w:right="-272" w:hanging="142"/>
               <w:jc w:val="left"/>
-              <w:rPr>
-                <w:rFonts w:ascii="ＭＳ Ｐゴシック" w:eastAsia="ＭＳ Ｐゴシック" w:hAnsi="ＭＳ Ｐゴシック" w:cs="Microsoft New Tai Lue"/>
-                <w:kern w:val="0"/>
-                <w:sz w:val="22"/>
-              </w:rPr>
-            </w:pPr>
-            <w:r>
               <w:rPr>
                 <w:rFonts w:ascii="ＭＳ Ｐゴシック" w:eastAsia="ＭＳ Ｐゴシック" w:hAnsi="ＭＳ Ｐゴシック" w:cs="Microsoft New Tai Lue" w:hint="eastAsia"/>
                 <w:kern w:val="0"/>
                 <w:sz w:val="22"/>
               </w:rPr>
-              <w:t>多様性の</w:t>
-            </w:r>
+            </w:pPr>
             <w:r>
               <w:rPr>
                 <w:rFonts w:ascii="ＭＳ Ｐゴシック" w:eastAsia="ＭＳ Ｐゴシック" w:hAnsi="ＭＳ Ｐゴシック" w:cs="Microsoft New Tai Lue" w:hint="eastAsia"/>
                 <w:kern w:val="0"/>
                 <w:sz w:val="22"/>
               </w:rPr>
+              <w:t>多様性の</w:t>
+            </w:r>
+            <w:r>
+              <w:rPr>
+                <w:rFonts w:ascii="ＭＳ Ｐゴシック" w:eastAsia="ＭＳ Ｐゴシック" w:hAnsi="ＭＳ Ｐゴシック" w:cs="Microsoft New Tai Lue" w:hint="eastAsia"/>
+                <w:kern w:val="0"/>
+                <w:sz w:val="22"/>
+              </w:rPr>
               <w:t>経験</w:t>
             </w:r>
-          </w:p>
-          <w:p>
-            <w:pPr>
-              <w:spacing w:line="320" w:lineRule="exact"/>
-              <w:ind w:left="347" w:right="-272" w:hanging="284"/>
-              <w:rPr>
-                <w:rFonts w:ascii="ＭＳ Ｐゴシック" w:eastAsia="ＭＳ Ｐゴシック" w:hAnsi="ＭＳ Ｐゴシック" w:cs="Microsoft New Tai Lue"/>
-                <w:kern w:val="0"/>
-                <w:sz w:val="22"/>
-                <w:szCs w:val="22"/>
-              </w:rPr>
-            </w:pPr>
           </w:p>
         </w:tc>
         <w:tc>
@@ -4812,7 +5445,7 @@
                 <w:numId w:val="25"/>
               </w:numPr>
               <w:spacing w:after="72" w:line="320" w:lineRule="exact"/>
-              <w:ind w:leftChars="0" w:left="340" w:right="-272" w:hanging="283"/>
+              <w:ind w:leftChars="0" w:left="340" w:right="180" w:hanging="283"/>
               <w:rPr>
                 <w:rFonts w:ascii="ＭＳ Ｐゴシック" w:eastAsia="ＭＳ Ｐゴシック" w:hAnsi="ＭＳ Ｐゴシック" w:cs="Microsoft New Tai Lue"/>
                 <w:sz w:val="22"/>
@@ -4823,7 +5456,7 @@
                 <w:rFonts w:ascii="ＭＳ Ｐゴシック" w:eastAsia="ＭＳ Ｐゴシック" w:hAnsi="ＭＳ Ｐゴシック" w:cs="Microsoft New Tai Lue" w:hint="eastAsia"/>
                 <w:sz w:val="22"/>
               </w:rPr>
-              <w:t>仕事の経験の幅広い、</w:t>
+              <w:t>仕事が幅広く、</w:t>
             </w:r>
             <w:r>
               <w:rPr>
@@ -4837,7 +5470,35 @@
                 <w:rFonts w:ascii="ＭＳ Ｐゴシック" w:eastAsia="ＭＳ Ｐゴシック" w:hAnsi="ＭＳ Ｐゴシック" w:cs="Microsoft New Tai Lue" w:hint="eastAsia"/>
                 <w:sz w:val="22"/>
               </w:rPr>
-              <w:t>研究と開発</w:t>
+              <w:t>開発</w:t>
+            </w:r>
+            <w:r>
+              <w:rPr>
+                <w:rFonts w:ascii="ＭＳ Ｐゴシック" w:eastAsia="ＭＳ Ｐゴシック" w:hAnsi="ＭＳ Ｐゴシック" w:cs="Microsoft New Tai Lue" w:hint="eastAsia"/>
+                <w:sz w:val="22"/>
+              </w:rPr>
+              <w:t>と</w:t>
+            </w:r>
+            <w:r>
+              <w:rPr>
+                <w:rFonts w:ascii="ＭＳ Ｐゴシック" w:eastAsia="ＭＳ Ｐゴシック" w:hAnsi="ＭＳ Ｐゴシック" w:cs="Microsoft New Tai Lue" w:hint="eastAsia"/>
+                <w:sz w:val="22"/>
+              </w:rPr>
+              <w:t>研究</w:t>
+            </w:r>
+            <w:r>
+              <w:rPr>
+                <w:rFonts w:ascii="ＭＳ Ｐゴシック" w:eastAsia="ＭＳ Ｐゴシック" w:hAnsi="ＭＳ Ｐゴシック" w:cs="Microsoft New Tai Lue" w:hint="eastAsia"/>
+                <w:sz w:val="22"/>
+              </w:rPr>
+              <w:t>両方の経験を持つ</w:t>
+            </w:r>
+            <w:r>
+              <w:rPr>
+                <w:rFonts w:ascii="ＭＳ Ｐゴシック" w:eastAsia="ＭＳ Ｐゴシック" w:hAnsi="ＭＳ Ｐゴシック" w:cs="Microsoft New Tai Lue" w:hint="eastAsia"/>
+                <w:sz w:val="22"/>
+              </w:rPr>
+              <w:t>。</w:t>
             </w:r>
           </w:p>
         </w:tc>
@@ -4858,7 +5519,7 @@
                 <w:numId w:val="22"/>
               </w:numPr>
               <w:spacing w:line="320" w:lineRule="exact"/>
-              <w:ind w:leftChars="0" w:left="347" w:right="-272" w:hanging="284"/>
+              <w:ind w:leftChars="0" w:left="205" w:right="-272" w:hanging="142"/>
               <w:jc w:val="left"/>
               <w:rPr>
                 <w:rFonts w:ascii="ＭＳ Ｐゴシック" w:eastAsia="ＭＳ Ｐゴシック" w:hAnsi="ＭＳ Ｐゴシック" w:cs="Microsoft New Tai Lue"/>
@@ -4868,10 +5529,10 @@
             </w:pPr>
             <w:r>
               <w:rPr>
-                <w:rFonts w:ascii="ＭＳ Ｐゴシック" w:eastAsia="ＭＳ Ｐゴシック" w:hAnsi="ＭＳ Ｐゴシック" w:cs="ＭＳ 明朝"/>
-                <w:sz w:val="22"/>
-              </w:rPr>
-              <w:t>motivated</w:t>
+                <w:rFonts w:ascii="ＭＳ Ｐゴシック" w:eastAsia="ＭＳ Ｐゴシック" w:hAnsi="ＭＳ Ｐゴシック" w:cs="ＭＳ 明朝" w:hint="eastAsia"/>
+                <w:sz w:val="22"/>
+              </w:rPr>
+              <w:t>意欲の高さ</w:t>
             </w:r>
           </w:p>
         </w:tc>
@@ -4887,32 +5548,19 @@
                 <w:numId w:val="25"/>
               </w:numPr>
               <w:spacing w:after="72" w:line="320" w:lineRule="exact"/>
-              <w:ind w:leftChars="0" w:left="340" w:right="-272" w:hanging="283"/>
-              <w:rPr>
-                <w:rFonts w:ascii="ＭＳ Ｐゴシック" w:eastAsia="ＭＳ Ｐゴシック" w:hAnsi="ＭＳ Ｐゴシック"/>
+              <w:ind w:leftChars="0" w:left="340" w:right="180" w:hanging="283"/>
+              <w:rPr>
+                <w:rFonts w:ascii="ＭＳ Ｐゴシック" w:eastAsia="ＭＳ Ｐゴシック" w:hAnsi="ＭＳ Ｐゴシック" w:cs="Microsoft New Tai Lue"/>
+                <w:kern w:val="0"/>
                 <w:sz w:val="22"/>
               </w:rPr>
             </w:pPr>
             <w:r>
               <w:rPr>
-                <w:rFonts w:ascii="ＭＳ Ｐゴシック" w:eastAsia="ＭＳ Ｐゴシック" w:hAnsi="ＭＳ Ｐゴシック"/>
-                <w:sz w:val="22"/>
-              </w:rPr>
-              <w:t>Good presenter  (</w:t>
-            </w:r>
-            <w:r>
-              <w:rPr>
-                <w:rFonts w:ascii="ＭＳ Ｐゴシック" w:eastAsia="ＭＳ Ｐゴシック" w:hAnsi="ＭＳ Ｐゴシック"/>
-                <w:sz w:val="22"/>
-              </w:rPr>
-              <w:t>TED</w:t>
-            </w:r>
-            <w:r>
-              <w:rPr>
-                <w:rFonts w:ascii="ＭＳ Ｐゴシック" w:eastAsia="ＭＳ Ｐゴシック" w:hAnsi="ＭＳ Ｐゴシック"/>
-                <w:sz w:val="22"/>
-              </w:rPr>
-              <w:t xml:space="preserve">)   //organization, motivated, present (talk) </w:t>
+                <w:rFonts w:ascii="ＭＳ Ｐゴシック" w:eastAsia="ＭＳ Ｐゴシック" w:hAnsi="ＭＳ Ｐゴシック" w:hint="eastAsia"/>
+                <w:sz w:val="22"/>
+              </w:rPr>
+              <w:t>自分を進歩させるだけじゃなく、チームで頑張れる環境を築くチームメンバと一緒に進歩する。</w:t>
             </w:r>
           </w:p>
           <w:p>
@@ -4923,7 +5571,7 @@
                 <w:numId w:val="25"/>
               </w:numPr>
               <w:spacing w:after="72" w:line="320" w:lineRule="exact"/>
-              <w:ind w:leftChars="0" w:left="340" w:right="-272" w:hanging="283"/>
+              <w:ind w:leftChars="0" w:left="340" w:right="180" w:hanging="283"/>
               <w:rPr>
                 <w:rFonts w:ascii="ＭＳ Ｐゴシック" w:eastAsia="ＭＳ Ｐゴシック" w:hAnsi="ＭＳ Ｐゴシック" w:cs="Microsoft New Tai Lue"/>
                 <w:kern w:val="0"/>
@@ -4932,20 +5580,32 @@
             </w:pPr>
             <w:r>
               <w:rPr>
-                <w:rFonts w:ascii="ＭＳ Ｐゴシック" w:eastAsia="ＭＳ Ｐゴシック" w:hAnsi="ＭＳ Ｐゴシック"/>
-                <w:sz w:val="22"/>
-              </w:rPr>
-              <w:t xml:space="preserve">Learn Web techniques on </w:t>
-            </w:r>
-            <w:proofErr w:type="spellStart"/>
-            <w:r>
-              <w:rPr>
-                <w:rFonts w:ascii="ＭＳ Ｐゴシック" w:eastAsia="ＭＳ Ｐゴシック" w:hAnsi="ＭＳ Ｐゴシック"/>
-                <w:sz w:val="22"/>
-              </w:rPr>
-              <w:t>Udemy</w:t>
-            </w:r>
-            <w:proofErr w:type="spellEnd"/>
+                <w:rFonts w:ascii="ＭＳ Ｐゴシック" w:eastAsia="ＭＳ Ｐゴシック" w:hAnsi="ＭＳ Ｐゴシック" w:hint="eastAsia"/>
+                <w:sz w:val="22"/>
+              </w:rPr>
+              <w:t>オンライン学習サイド</w:t>
+            </w:r>
+            <w:r>
+              <w:rPr>
+                <w:rFonts w:ascii="ＭＳ Ｐゴシック" w:eastAsia="ＭＳ Ｐゴシック" w:hAnsi="ＭＳ Ｐゴシック" w:hint="eastAsia"/>
+                <w:sz w:val="22"/>
+              </w:rPr>
+              <w:t>と勉強会で</w:t>
+            </w:r>
+            <w:r>
+              <w:rPr>
+                <w:rFonts w:ascii="ＭＳ Ｐゴシック" w:eastAsia="ＭＳ Ｐゴシック" w:hAnsi="ＭＳ Ｐゴシック" w:hint="eastAsia"/>
+                <w:sz w:val="22"/>
+              </w:rPr>
+              <w:t>自発的に新たな知識を吸収している</w:t>
+            </w:r>
+            <w:r>
+              <w:rPr>
+                <w:rFonts w:ascii="ＭＳ Ｐゴシック" w:eastAsia="ＭＳ Ｐゴシック" w:hAnsi="ＭＳ Ｐゴシック" w:hint="eastAsia"/>
+                <w:sz w:val="22"/>
+              </w:rPr>
+              <w:t>。</w:t>
+            </w:r>
           </w:p>
         </w:tc>
       </w:tr>
@@ -4965,7 +5625,7 @@
                 <w:numId w:val="22"/>
               </w:numPr>
               <w:spacing w:line="320" w:lineRule="exact"/>
-              <w:ind w:leftChars="0" w:left="347" w:right="-272" w:hanging="284"/>
+              <w:ind w:leftChars="0" w:left="205" w:right="-272" w:hanging="142"/>
               <w:jc w:val="left"/>
               <w:rPr>
                 <w:rFonts w:ascii="ＭＳ Ｐゴシック" w:eastAsia="ＭＳ Ｐゴシック" w:hAnsi="ＭＳ Ｐゴシック" w:cs="Microsoft New Tai Lue"/>
@@ -4994,7 +5654,7 @@
                 <w:numId w:val="25"/>
               </w:numPr>
               <w:spacing w:after="72" w:line="320" w:lineRule="exact"/>
-              <w:ind w:leftChars="0" w:left="340" w:right="-272" w:hanging="283"/>
+              <w:ind w:leftChars="0" w:left="340" w:rightChars="75" w:right="180" w:hanging="283"/>
               <w:rPr>
                 <w:rFonts w:ascii="ＭＳ Ｐゴシック" w:eastAsia="ＭＳ Ｐゴシック" w:hAnsi="ＭＳ Ｐゴシック"/>
                 <w:sz w:val="22"/>
@@ -5005,7 +5665,35 @@
                 <w:rFonts w:ascii="ＭＳ Ｐゴシック" w:eastAsia="ＭＳ Ｐゴシック" w:hAnsi="ＭＳ Ｐゴシック" w:hint="eastAsia"/>
                 <w:sz w:val="22"/>
               </w:rPr>
+              <w:t>論理的に理解し</w:t>
+            </w:r>
+            <w:r>
+              <w:rPr>
+                <w:rFonts w:ascii="ＭＳ Ｐゴシック" w:eastAsia="ＭＳ Ｐゴシック" w:hAnsi="ＭＳ Ｐゴシック" w:hint="eastAsia"/>
+                <w:sz w:val="22"/>
+              </w:rPr>
+              <w:t>やす</w:t>
+            </w:r>
+            <w:r>
+              <w:rPr>
+                <w:rFonts w:ascii="ＭＳ Ｐゴシック" w:eastAsia="ＭＳ Ｐゴシック" w:hAnsi="ＭＳ Ｐゴシック" w:hint="eastAsia"/>
+                <w:sz w:val="22"/>
+              </w:rPr>
+              <w:t>く、聞き手が納得してくれる</w:t>
+            </w:r>
+            <w:r>
+              <w:rPr>
+                <w:rFonts w:ascii="ＭＳ Ｐゴシック" w:eastAsia="ＭＳ Ｐゴシック" w:hAnsi="ＭＳ Ｐゴシック" w:hint="eastAsia"/>
+                <w:sz w:val="22"/>
+              </w:rPr>
               <w:t>プレゼンテーション</w:t>
+            </w:r>
+            <w:r>
+              <w:rPr>
+                <w:rFonts w:ascii="ＭＳ Ｐゴシック" w:eastAsia="ＭＳ Ｐゴシック" w:hAnsi="ＭＳ Ｐゴシック" w:hint="eastAsia"/>
+                <w:sz w:val="22"/>
+              </w:rPr>
+              <w:t>を目指し工夫した。</w:t>
             </w:r>
           </w:p>
           <w:p>
@@ -5016,7 +5704,7 @@
                 <w:numId w:val="25"/>
               </w:numPr>
               <w:spacing w:after="72" w:line="320" w:lineRule="exact"/>
-              <w:ind w:leftChars="0" w:left="340" w:right="-272" w:hanging="283"/>
+              <w:ind w:leftChars="0" w:left="340" w:right="180" w:hanging="283"/>
               <w:rPr>
                 <w:rFonts w:ascii="ＭＳ Ｐゴシック" w:eastAsia="ＭＳ Ｐゴシック" w:hAnsi="ＭＳ Ｐゴシック" w:cs="Microsoft New Tai Lue"/>
                 <w:sz w:val="22"/>
@@ -5027,7 +5715,42 @@
                 <w:rFonts w:ascii="ＭＳ Ｐゴシック" w:eastAsia="ＭＳ Ｐゴシック" w:hAnsi="ＭＳ Ｐゴシック" w:hint="eastAsia"/>
                 <w:sz w:val="22"/>
               </w:rPr>
-              <w:t>英語、日本語、中国語三つ言語</w:t>
+              <w:t>英語、日本語、中国語</w:t>
+            </w:r>
+            <w:r>
+              <w:rPr>
+                <w:rFonts w:ascii="ＭＳ Ｐゴシック" w:eastAsia="ＭＳ Ｐゴシック" w:hAnsi="ＭＳ Ｐゴシック" w:hint="eastAsia"/>
+                <w:sz w:val="22"/>
+              </w:rPr>
+              <w:t>を含め、</w:t>
+            </w:r>
+            <w:r>
+              <w:rPr>
+                <w:rFonts w:ascii="ＭＳ Ｐゴシック" w:eastAsia="ＭＳ Ｐゴシック" w:hAnsi="ＭＳ Ｐゴシック" w:hint="eastAsia"/>
+                <w:sz w:val="22"/>
+              </w:rPr>
+              <w:t>三つ言語</w:t>
+            </w:r>
+            <w:r>
+              <w:rPr>
+                <w:rFonts w:ascii="ＭＳ Ｐゴシック" w:eastAsia="ＭＳ Ｐゴシック" w:hAnsi="ＭＳ Ｐゴシック" w:hint="eastAsia"/>
+                <w:sz w:val="22"/>
+              </w:rPr>
+              <w:t>を流暢に</w:t>
+            </w:r>
+            <w:r>
+              <w:rPr>
+                <w:rFonts w:ascii="ＭＳ Ｐゴシック" w:eastAsia="ＭＳ Ｐゴシック" w:hAnsi="ＭＳ Ｐゴシック" w:hint="eastAsia"/>
+                <w:sz w:val="22"/>
+              </w:rPr>
+              <w:t>使えるにより、</w:t>
+            </w:r>
+            <w:r>
+              <w:rPr>
+                <w:rFonts w:ascii="ＭＳ Ｐゴシック" w:eastAsia="ＭＳ Ｐゴシック" w:hAnsi="ＭＳ Ｐゴシック" w:hint="eastAsia"/>
+                <w:sz w:val="22"/>
+              </w:rPr>
+              <w:t>コミュニケーションの範囲はより広い。</w:t>
             </w:r>
           </w:p>
         </w:tc>
@@ -5049,7 +5772,7 @@
                 <w:numId w:val="22"/>
               </w:numPr>
               <w:spacing w:after="72" w:line="320" w:lineRule="exact"/>
-              <w:ind w:leftChars="0" w:left="347" w:right="-272" w:hanging="284"/>
+              <w:ind w:leftChars="0" w:left="205" w:right="-272" w:hanging="142"/>
               <w:jc w:val="left"/>
               <w:rPr>
                 <w:rFonts w:ascii="ＭＳ Ｐゴシック" w:eastAsia="ＭＳ Ｐゴシック" w:hAnsi="ＭＳ Ｐゴシック" w:cs="Microsoft New Tai Lue"/>
@@ -5059,10 +5782,10 @@
             </w:pPr>
             <w:r>
               <w:rPr>
-                <w:rFonts w:ascii="ＭＳ Ｐゴシック" w:eastAsia="ＭＳ Ｐゴシック" w:hAnsi="ＭＳ Ｐゴシック"/>
-                <w:sz w:val="22"/>
-              </w:rPr>
-              <w:t xml:space="preserve">Fast learner </w:t>
+                <w:rFonts w:ascii="ＭＳ Ｐゴシック" w:eastAsia="ＭＳ Ｐゴシック" w:hAnsi="ＭＳ Ｐゴシック" w:hint="eastAsia"/>
+                <w:sz w:val="22"/>
+              </w:rPr>
+              <w:t>習得の早い</w:t>
             </w:r>
           </w:p>
         </w:tc>
@@ -5078,7 +5801,7 @@
                 <w:numId w:val="25"/>
               </w:numPr>
               <w:spacing w:after="72" w:line="320" w:lineRule="exact"/>
-              <w:ind w:leftChars="0" w:left="340" w:right="-272" w:hanging="283"/>
+              <w:ind w:leftChars="0" w:left="340" w:right="180" w:hanging="283"/>
               <w:rPr>
                 <w:rFonts w:ascii="ＭＳ Ｐゴシック" w:eastAsia="ＭＳ Ｐゴシック" w:hAnsi="ＭＳ Ｐゴシック" w:cs="Microsoft New Tai Lue"/>
                 <w:sz w:val="22"/>
@@ -5089,7 +5812,7 @@
                 <w:rFonts w:ascii="ＭＳ Ｐゴシック" w:eastAsia="ＭＳ Ｐゴシック" w:hAnsi="ＭＳ Ｐゴシック" w:cs="Microsoft New Tai Lue" w:hint="eastAsia"/>
                 <w:sz w:val="22"/>
               </w:rPr>
-              <w:t>新たなものや知識を吸収</w:t>
+              <w:t>研究者として、新しいものを調べたり試したりすることを慣れている。</w:t>
             </w:r>
           </w:p>
         </w:tc>
@@ -5099,74 +5822,35 @@
       <w:pPr>
         <w:spacing w:line="320" w:lineRule="atLeast"/>
         <w:rPr>
-          <w:rFonts w:ascii="ＭＳ Ｐゴシック" w:eastAsia="ＭＳ Ｐゴシック" w:hAnsi="ＭＳ Ｐゴシック" w:cs="ＭＳ 明朝"/>
-          <w:b/>
-          <w:sz w:val="22"/>
-          <w:szCs w:val="22"/>
-        </w:rPr>
-      </w:pPr>
-    </w:p>
-    <w:p>
-      <w:pPr>
-        <w:spacing w:line="320" w:lineRule="atLeast"/>
-        <w:rPr>
-          <w:rFonts w:ascii="ＭＳ Ｐゴシック" w:eastAsia="ＭＳ Ｐゴシック" w:hAnsi="ＭＳ Ｐゴシック" w:cs="ＭＳ 明朝"/>
-          <w:b/>
-          <w:sz w:val="22"/>
-          <w:szCs w:val="22"/>
-        </w:rPr>
-      </w:pPr>
-    </w:p>
-    <w:p>
-      <w:pPr>
-        <w:spacing w:line="320" w:lineRule="atLeast"/>
-        <w:ind w:leftChars="-59" w:left="-141" w:hanging="1"/>
-        <w:rPr>
-          <w:rFonts w:ascii="ＭＳ Ｐゴシック" w:eastAsia="ＭＳ Ｐゴシック" w:hAnsi="ＭＳ Ｐゴシック" w:cs="ＭＳ 明朝"/>
-          <w:b/>
-          <w:sz w:val="22"/>
-          <w:szCs w:val="22"/>
-        </w:rPr>
-      </w:pPr>
-      <w:r>
-        <w:rPr>
           <w:rFonts w:ascii="ＭＳ Ｐゴシック" w:eastAsia="ＭＳ Ｐゴシック" w:hAnsi="ＭＳ Ｐゴシック" w:cs="ＭＳ 明朝" w:hint="eastAsia"/>
           <w:b/>
           <w:sz w:val="22"/>
           <w:szCs w:val="22"/>
         </w:rPr>
-        <w:t>【その他</w:t>
-      </w:r>
-      <w:r>
-        <w:rPr>
-          <w:rFonts w:ascii="ＭＳ Ｐゴシック" w:eastAsia="ＭＳ Ｐゴシック" w:hAnsi="ＭＳ Ｐゴシック" w:cs="ＭＳ 明朝" w:hint="eastAsia"/>
-          <w:b/>
-          <w:sz w:val="22"/>
-          <w:szCs w:val="22"/>
-        </w:rPr>
-        <w:t>】</w:t>
-      </w:r>
+      </w:pPr>
     </w:p>
     <w:p>
       <w:pPr>
-        <w:pStyle w:val="a8"/>
-        <w:numPr>
-          <w:ilvl w:val="0"/>
-          <w:numId w:val="23"/>
-        </w:numPr>
-        <w:spacing w:line="320" w:lineRule="exact"/>
-        <w:ind w:leftChars="0" w:right="-284"/>
-        <w:rPr>
-          <w:rFonts w:ascii="ＭＳ Ｐゴシック" w:eastAsia="ＭＳ Ｐゴシック" w:hAnsi="ＭＳ Ｐゴシック" w:cs="Microsoft New Tai Lue"/>
-          <w:color w:val="000000" w:themeColor="text1"/>
-          <w:sz w:val="22"/>
+        <w:shd w:val="clear" w:color="auto" w:fill="DEEAF6" w:themeFill="accent5" w:themeFillTint="33"/>
+        <w:spacing w:line="320" w:lineRule="atLeast"/>
+        <w:ind w:leftChars="-59" w:left="-142" w:firstLine="141"/>
+        <w:rPr>
+          <w:rFonts w:ascii="MS UI Gothic" w:eastAsia="MS UI Gothic" w:hAnsi="MS UI Gothic" w:cs="ＭＳ 明朝"/>
+          <w:b/>
+          <w:bCs/>
+          <w:sz w:val="28"/>
+          <w:szCs w:val="20"/>
+          <w:lang w:eastAsia="zh-TW"/>
         </w:rPr>
       </w:pPr>
       <w:r>
         <w:rPr>
-          <w:rFonts w:ascii="ＭＳ Ｐゴシック" w:eastAsia="ＭＳ Ｐゴシック" w:hAnsi="ＭＳ Ｐゴシック" w:cs="Microsoft New Tai Lue" w:hint="eastAsia"/>
+          <w:rFonts w:ascii="MS UI Gothic" w:eastAsia="MS UI Gothic" w:hAnsi="MS UI Gothic" w:cs="ＭＳ 明朝" w:hint="eastAsia"/>
           <w:b/>
-          <w:sz w:val="22"/>
+          <w:bCs/>
+          <w:sz w:val="28"/>
+          <w:szCs w:val="20"/>
+          <w:lang w:eastAsia="zh-TW"/>
         </w:rPr>
         <w:t>論文</w:t>
       </w:r>
@@ -5179,7 +5863,7 @@
           <w:numId w:val="24"/>
         </w:numPr>
         <w:spacing w:line="320" w:lineRule="exact"/>
-        <w:ind w:leftChars="0" w:right="-284"/>
+        <w:ind w:leftChars="0" w:left="426" w:right="-1" w:hanging="284"/>
         <w:rPr>
           <w:rFonts w:ascii="ＭＳ Ｐゴシック" w:eastAsia="ＭＳ Ｐゴシック" w:hAnsi="ＭＳ Ｐゴシック" w:cs="Microsoft New Tai Lue"/>
           <w:sz w:val="18"/>
@@ -5202,25 +5886,6 @@
       </w:r>
       <w:r>
         <w:rPr>
-          <w:rFonts w:ascii="ＭＳ Ｐゴシック" w:eastAsia="ＭＳ Ｐゴシック" w:hAnsi="ＭＳ Ｐゴシック" w:cs="Microsoft New Tai Lue" w:hint="eastAsia"/>
-          <w:sz w:val="18"/>
-        </w:rPr>
-        <w:t xml:space="preserve">　　</w:t>
-      </w:r>
-    </w:p>
-    <w:p>
-      <w:pPr>
-        <w:pStyle w:val="a8"/>
-        <w:spacing w:line="320" w:lineRule="exact"/>
-        <w:ind w:leftChars="0" w:left="644" w:right="-284"/>
-        <w:rPr>
-          <w:rFonts w:ascii="ＭＳ Ｐゴシック" w:eastAsia="ＭＳ Ｐゴシック" w:hAnsi="ＭＳ Ｐゴシック" w:cs="Microsoft New Tai Lue"/>
-          <w:color w:val="000000" w:themeColor="text1"/>
-          <w:sz w:val="18"/>
-        </w:rPr>
-      </w:pPr>
-      <w:r>
-        <w:rPr>
           <w:rFonts w:ascii="ＭＳ Ｐゴシック" w:eastAsia="ＭＳ Ｐゴシック" w:hAnsi="ＭＳ Ｐゴシック" w:cs="Microsoft New Tai Lue"/>
           <w:sz w:val="18"/>
         </w:rPr>
@@ -5239,25 +5904,7 @@
           <w:rFonts w:ascii="ＭＳ Ｐゴシック" w:eastAsia="ＭＳ Ｐゴシック" w:hAnsi="ＭＳ Ｐゴシック" w:cs="Microsoft New Tai Lue"/>
           <w:sz w:val="18"/>
         </w:rPr>
-        <w:t xml:space="preserve">", IEEE </w:t>
-      </w:r>
-    </w:p>
-    <w:p>
-      <w:pPr>
-        <w:pStyle w:val="a8"/>
-        <w:spacing w:line="320" w:lineRule="exact"/>
-        <w:ind w:leftChars="0" w:left="644" w:right="-284"/>
-        <w:rPr>
-          <w:rFonts w:ascii="ＭＳ Ｐゴシック" w:eastAsia="ＭＳ Ｐゴシック" w:hAnsi="ＭＳ Ｐゴシック" w:cs="Microsoft New Tai Lue"/>
-          <w:sz w:val="18"/>
-        </w:rPr>
-      </w:pPr>
-      <w:r>
-        <w:rPr>
-          <w:rFonts w:ascii="ＭＳ Ｐゴシック" w:eastAsia="ＭＳ Ｐゴシック" w:hAnsi="ＭＳ Ｐゴシック" w:cs="Microsoft New Tai Lue"/>
-          <w:sz w:val="18"/>
-        </w:rPr>
-        <w:t>Consumer Communications &amp; Networking Conference (CCNC), January 2017</w:t>
+        <w:t>", IEEE Consumer Communications &amp; Networking Conference (CCNC), January 2017</w:t>
       </w:r>
     </w:p>
     <w:p>
@@ -5268,7 +5915,7 @@
           <w:numId w:val="24"/>
         </w:numPr>
         <w:spacing w:line="320" w:lineRule="exact"/>
-        <w:ind w:leftChars="0" w:right="-284"/>
+        <w:ind w:leftChars="0" w:left="426" w:right="-1" w:hanging="284"/>
         <w:rPr>
           <w:rFonts w:ascii="ＭＳ Ｐゴシック" w:eastAsia="ＭＳ Ｐゴシック" w:hAnsi="ＭＳ Ｐゴシック" w:cs="Microsoft New Tai Lue"/>
           <w:color w:val="000000" w:themeColor="text1"/>
@@ -5288,23 +5935,7 @@
           <w:rFonts w:ascii="ＭＳ Ｐゴシック" w:eastAsia="ＭＳ Ｐゴシック" w:hAnsi="ＭＳ Ｐゴシック" w:cs="Microsoft New Tai Lue"/>
           <w:sz w:val="18"/>
         </w:rPr>
-        <w:t>, Wei-</w:t>
-      </w:r>
-      <w:proofErr w:type="spellStart"/>
-      <w:r>
-        <w:rPr>
-          <w:rFonts w:ascii="ＭＳ Ｐゴシック" w:eastAsia="ＭＳ Ｐゴシック" w:hAnsi="ＭＳ Ｐゴシック" w:cs="Microsoft New Tai Lue"/>
-          <w:sz w:val="18"/>
-        </w:rPr>
-        <w:t>Hao</w:t>
-      </w:r>
-      <w:proofErr w:type="spellEnd"/>
-      <w:r>
-        <w:rPr>
-          <w:rFonts w:ascii="ＭＳ Ｐゴシック" w:eastAsia="ＭＳ Ｐゴシック" w:hAnsi="ＭＳ Ｐゴシック" w:cs="Microsoft New Tai Lue"/>
-          <w:sz w:val="18"/>
-        </w:rPr>
-        <w:t xml:space="preserve"> Kuo, Wan-Ting Chiu, Hung-Yu Wei, “</w:t>
+        <w:t>, Wei-Hao Kuo, Wan-Ting Chiu, Hung-Yu Wei, “</w:t>
       </w:r>
       <w:r>
         <w:rPr>
@@ -5314,35 +5945,21 @@
         </w:rPr>
         <w:t>Accelerometer-Assisted 802.11 Rate Adaptation on Mobile</w:t>
       </w:r>
-    </w:p>
-    <w:p>
-      <w:pPr>
-        <w:pStyle w:val="a8"/>
-        <w:spacing w:line="320" w:lineRule="exact"/>
-        <w:ind w:leftChars="0" w:left="644" w:right="-284"/>
-        <w:rPr>
-          <w:rFonts w:ascii="ＭＳ Ｐゴシック" w:eastAsia="ＭＳ Ｐゴシック" w:hAnsi="ＭＳ Ｐゴシック" w:cs="Microsoft New Tai Lue"/>
-          <w:color w:val="000000" w:themeColor="text1"/>
+      <w:r>
+        <w:rPr>
+          <w:rFonts w:ascii="ＭＳ Ｐゴシック" w:eastAsia="ＭＳ Ｐゴシック" w:hAnsi="ＭＳ Ｐゴシック" w:cs="Microsoft New Tai Lue" w:hint="eastAsia"/>
           <w:sz w:val="18"/>
-        </w:rPr>
-      </w:pPr>
-      <w:proofErr w:type="spellStart"/>
+          <w:u w:val="single"/>
+        </w:rPr>
+        <w:t xml:space="preserve">　</w:t>
+      </w:r>
       <w:r>
         <w:rPr>
           <w:rFonts w:ascii="ＭＳ Ｐゴシック" w:eastAsia="ＭＳ Ｐゴシック" w:hAnsi="ＭＳ Ｐゴシック" w:cs="Microsoft New Tai Lue"/>
           <w:sz w:val="18"/>
           <w:u w:val="single"/>
         </w:rPr>
-        <w:t>WiFi</w:t>
-      </w:r>
-      <w:proofErr w:type="spellEnd"/>
-      <w:r>
-        <w:rPr>
-          <w:rFonts w:ascii="ＭＳ Ｐゴシック" w:eastAsia="ＭＳ Ｐゴシック" w:hAnsi="ＭＳ Ｐゴシック" w:cs="Microsoft New Tai Lue"/>
-          <w:sz w:val="18"/>
-          <w:u w:val="single"/>
-        </w:rPr>
-        <w:t xml:space="preserve"> Access</w:t>
+        <w:t>WiFi Access</w:t>
       </w:r>
       <w:r>
         <w:rPr>
@@ -5360,7 +5977,7 @@
           <w:numId w:val="24"/>
         </w:numPr>
         <w:spacing w:line="320" w:lineRule="exact"/>
-        <w:ind w:leftChars="0" w:right="-284"/>
+        <w:ind w:leftChars="0" w:left="426" w:right="-1" w:hanging="284"/>
         <w:rPr>
           <w:rFonts w:ascii="ＭＳ Ｐゴシック" w:eastAsia="ＭＳ Ｐゴシック" w:hAnsi="ＭＳ Ｐゴシック" w:cs="Microsoft New Tai Lue"/>
           <w:color w:val="000000" w:themeColor="text1"/>
@@ -5390,43 +6007,7 @@
           <w:color w:val="000000" w:themeColor="text1"/>
           <w:sz w:val="18"/>
         </w:rPr>
-        <w:t xml:space="preserve">, Kazuhiro Yamada, Yoshihiro Kawahara, and </w:t>
-      </w:r>
-      <w:proofErr w:type="spellStart"/>
-      <w:r>
-        <w:rPr>
-          <w:rFonts w:ascii="ＭＳ Ｐゴシック" w:eastAsia="ＭＳ Ｐゴシック" w:hAnsi="ＭＳ Ｐゴシック" w:cs="Microsoft New Tai Lue"/>
-          <w:color w:val="000000" w:themeColor="text1"/>
-          <w:sz w:val="18"/>
-        </w:rPr>
-        <w:t>Tohru</w:t>
-      </w:r>
-      <w:proofErr w:type="spellEnd"/>
-      <w:r>
-        <w:rPr>
-          <w:rFonts w:ascii="ＭＳ Ｐゴシック" w:eastAsia="ＭＳ Ｐゴシック" w:hAnsi="ＭＳ Ｐゴシック" w:cs="Microsoft New Tai Lue"/>
-          <w:color w:val="000000" w:themeColor="text1"/>
-          <w:sz w:val="18"/>
-        </w:rPr>
-        <w:t xml:space="preserve"> </w:t>
-      </w:r>
-      <w:proofErr w:type="spellStart"/>
-      <w:r>
-        <w:rPr>
-          <w:rFonts w:ascii="ＭＳ Ｐゴシック" w:eastAsia="ＭＳ Ｐゴシック" w:hAnsi="ＭＳ Ｐゴシック" w:cs="Microsoft New Tai Lue"/>
-          <w:color w:val="000000" w:themeColor="text1"/>
-          <w:sz w:val="18"/>
-        </w:rPr>
-        <w:t>Asami</w:t>
-      </w:r>
-      <w:proofErr w:type="spellEnd"/>
-      <w:r>
-        <w:rPr>
-          <w:rFonts w:ascii="ＭＳ Ｐゴシック" w:eastAsia="ＭＳ Ｐゴシック" w:hAnsi="ＭＳ Ｐゴシック" w:cs="Microsoft New Tai Lue"/>
-          <w:color w:val="000000" w:themeColor="text1"/>
-          <w:sz w:val="18"/>
-        </w:rPr>
-        <w:t>, "</w:t>
+        <w:t>, Kazuhiro Yamada, Yoshihiro Kawahara, and Tohru Asami, "</w:t>
       </w:r>
       <w:r>
         <w:rPr>
@@ -5437,18 +6018,15 @@
         </w:rPr>
         <w:t>Design and Evaluation of an</w:t>
       </w:r>
-    </w:p>
-    <w:p>
-      <w:pPr>
-        <w:pStyle w:val="a8"/>
-        <w:spacing w:line="320" w:lineRule="exact"/>
-        <w:ind w:leftChars="0" w:left="644" w:right="-284"/>
-        <w:rPr>
-          <w:rFonts w:ascii="ＭＳ Ｐゴシック" w:eastAsia="ＭＳ Ｐゴシック" w:hAnsi="ＭＳ Ｐゴシック" w:cs="Microsoft New Tai Lue"/>
+      <w:r>
+        <w:rPr>
+          <w:rFonts w:ascii="ＭＳ Ｐゴシック" w:eastAsia="ＭＳ Ｐゴシック" w:hAnsi="ＭＳ Ｐゴシック" w:cs="Microsoft New Tai Lue" w:hint="eastAsia"/>
           <w:color w:val="000000" w:themeColor="text1"/>
           <w:sz w:val="18"/>
-        </w:rPr>
-      </w:pPr>
+          <w:u w:val="single"/>
+        </w:rPr>
+        <w:t xml:space="preserve">　</w:t>
+      </w:r>
       <w:r>
         <w:rPr>
           <w:rFonts w:ascii="ＭＳ Ｐゴシック" w:eastAsia="ＭＳ Ｐゴシック" w:hAnsi="ＭＳ Ｐゴシック" w:cs="Microsoft New Tai Lue"/>
@@ -5488,18 +6066,6 @@
         <w:spacing w:line="320" w:lineRule="atLeast"/>
         <w:rPr>
           <w:rFonts w:ascii="ＭＳ Ｐゴシック" w:eastAsia="ＭＳ Ｐゴシック" w:hAnsi="ＭＳ Ｐゴシック" w:cs="ＭＳ 明朝"/>
-          <w:b/>
-          <w:sz w:val="22"/>
-          <w:szCs w:val="22"/>
-          <w:lang w:eastAsia="zh-CN"/>
-        </w:rPr>
-      </w:pPr>
-    </w:p>
-    <w:p>
-      <w:pPr>
-        <w:spacing w:line="320" w:lineRule="atLeast"/>
-        <w:rPr>
-          <w:rFonts w:ascii="ＭＳ Ｐゴシック" w:eastAsia="SimSun" w:hAnsi="ＭＳ Ｐゴシック" w:cs="ＭＳ 明朝"/>
           <w:b/>
           <w:sz w:val="22"/>
           <w:szCs w:val="22"/>
@@ -5523,37 +6089,18 @@
     <w:p>
       <w:pPr>
         <w:spacing w:line="320" w:lineRule="atLeast"/>
+        <w:ind w:right="662"/>
         <w:jc w:val="right"/>
         <w:rPr>
-          <w:rFonts w:ascii="ＭＳ Ｐゴシック" w:eastAsia="ＭＳ Ｐゴシック" w:hAnsi="ＭＳ Ｐゴシック" w:cs="ＭＳ 明朝"/>
+          <w:rFonts w:ascii="ＭＳ Ｐゴシック" w:eastAsia="ＭＳ Ｐゴシック" w:hAnsi="ＭＳ Ｐゴシック" w:cs="ＭＳ 明朝" w:hint="eastAsia"/>
           <w:b/>
           <w:sz w:val="22"/>
           <w:szCs w:val="22"/>
         </w:rPr>
       </w:pPr>
-      <w:r>
-        <w:rPr>
-          <w:rFonts w:ascii="ＭＳ Ｐゴシック" w:eastAsia="ＭＳ Ｐゴシック" w:hAnsi="ＭＳ Ｐゴシック" w:cs="ＭＳ 明朝" w:hint="eastAsia"/>
-          <w:sz w:val="22"/>
-          <w:szCs w:val="22"/>
-        </w:rPr>
-        <w:t>以上</w:t>
-      </w:r>
-    </w:p>
-    <w:p>
-      <w:pPr>
-        <w:spacing w:line="320" w:lineRule="atLeast"/>
-        <w:rPr>
-          <w:rFonts w:ascii="ＭＳ Ｐゴシック" w:eastAsia="ＭＳ Ｐゴシック" w:hAnsi="ＭＳ Ｐゴシック" w:cs="ＭＳ 明朝"/>
-          <w:b/>
-          <w:color w:val="FF0000"/>
-          <w:sz w:val="22"/>
-          <w:szCs w:val="22"/>
-        </w:rPr>
-      </w:pPr>
     </w:p>
     <w:sectPr>
-      <w:footerReference w:type="default" r:id="rId7"/>
+      <w:footerReference w:type="default" r:id="rId9"/>
       <w:pgSz w:w="11907" w:h="16840"/>
       <w:pgMar w:top="565" w:right="851" w:bottom="565" w:left="851" w:header="680" w:footer="510" w:gutter="0"/>
       <w:cols w:space="720"/>
@@ -5822,6 +6369,119 @@
     </w:lvl>
   </w:abstractNum>
   <w:abstractNum w:abstractNumId="1" w15:restartNumberingAfterBreak="0">
+    <w:nsid w:val="0B805982"/>
+    <w:multiLevelType w:val="hybridMultilevel"/>
+    <w:tmpl w:val="56F208DE"/>
+    <w:lvl w:ilvl="0" w:tplc="04090001">
+      <w:start w:val="1"/>
+      <w:numFmt w:val="bullet"/>
+      <w:lvlText w:val=""/>
+      <w:lvlJc w:val="left"/>
+      <w:pPr>
+        <w:ind w:left="420" w:hanging="420"/>
+      </w:pPr>
+      <w:rPr>
+        <w:rFonts w:ascii="Wingdings" w:hAnsi="Wingdings" w:hint="default"/>
+      </w:rPr>
+    </w:lvl>
+    <w:lvl w:ilvl="1" w:tplc="0409000B" w:tentative="1">
+      <w:start w:val="1"/>
+      <w:numFmt w:val="bullet"/>
+      <w:lvlText w:val=""/>
+      <w:lvlJc w:val="left"/>
+      <w:pPr>
+        <w:ind w:left="840" w:hanging="420"/>
+      </w:pPr>
+      <w:rPr>
+        <w:rFonts w:ascii="Wingdings" w:hAnsi="Wingdings" w:hint="default"/>
+      </w:rPr>
+    </w:lvl>
+    <w:lvl w:ilvl="2" w:tplc="0409000D" w:tentative="1">
+      <w:start w:val="1"/>
+      <w:numFmt w:val="bullet"/>
+      <w:lvlText w:val=""/>
+      <w:lvlJc w:val="left"/>
+      <w:pPr>
+        <w:ind w:left="1260" w:hanging="420"/>
+      </w:pPr>
+      <w:rPr>
+        <w:rFonts w:ascii="Wingdings" w:hAnsi="Wingdings" w:hint="default"/>
+      </w:rPr>
+    </w:lvl>
+    <w:lvl w:ilvl="3" w:tplc="04090001" w:tentative="1">
+      <w:start w:val="1"/>
+      <w:numFmt w:val="bullet"/>
+      <w:lvlText w:val=""/>
+      <w:lvlJc w:val="left"/>
+      <w:pPr>
+        <w:ind w:left="1680" w:hanging="420"/>
+      </w:pPr>
+      <w:rPr>
+        <w:rFonts w:ascii="Wingdings" w:hAnsi="Wingdings" w:hint="default"/>
+      </w:rPr>
+    </w:lvl>
+    <w:lvl w:ilvl="4" w:tplc="0409000B" w:tentative="1">
+      <w:start w:val="1"/>
+      <w:numFmt w:val="bullet"/>
+      <w:lvlText w:val=""/>
+      <w:lvlJc w:val="left"/>
+      <w:pPr>
+        <w:ind w:left="2100" w:hanging="420"/>
+      </w:pPr>
+      <w:rPr>
+        <w:rFonts w:ascii="Wingdings" w:hAnsi="Wingdings" w:hint="default"/>
+      </w:rPr>
+    </w:lvl>
+    <w:lvl w:ilvl="5" w:tplc="0409000D" w:tentative="1">
+      <w:start w:val="1"/>
+      <w:numFmt w:val="bullet"/>
+      <w:lvlText w:val=""/>
+      <w:lvlJc w:val="left"/>
+      <w:pPr>
+        <w:ind w:left="2520" w:hanging="420"/>
+      </w:pPr>
+      <w:rPr>
+        <w:rFonts w:ascii="Wingdings" w:hAnsi="Wingdings" w:hint="default"/>
+      </w:rPr>
+    </w:lvl>
+    <w:lvl w:ilvl="6" w:tplc="04090001" w:tentative="1">
+      <w:start w:val="1"/>
+      <w:numFmt w:val="bullet"/>
+      <w:lvlText w:val=""/>
+      <w:lvlJc w:val="left"/>
+      <w:pPr>
+        <w:ind w:left="2940" w:hanging="420"/>
+      </w:pPr>
+      <w:rPr>
+        <w:rFonts w:ascii="Wingdings" w:hAnsi="Wingdings" w:hint="default"/>
+      </w:rPr>
+    </w:lvl>
+    <w:lvl w:ilvl="7" w:tplc="0409000B" w:tentative="1">
+      <w:start w:val="1"/>
+      <w:numFmt w:val="bullet"/>
+      <w:lvlText w:val=""/>
+      <w:lvlJc w:val="left"/>
+      <w:pPr>
+        <w:ind w:left="3360" w:hanging="420"/>
+      </w:pPr>
+      <w:rPr>
+        <w:rFonts w:ascii="Wingdings" w:hAnsi="Wingdings" w:hint="default"/>
+      </w:rPr>
+    </w:lvl>
+    <w:lvl w:ilvl="8" w:tplc="0409000D" w:tentative="1">
+      <w:start w:val="1"/>
+      <w:numFmt w:val="bullet"/>
+      <w:lvlText w:val=""/>
+      <w:lvlJc w:val="left"/>
+      <w:pPr>
+        <w:ind w:left="3780" w:hanging="420"/>
+      </w:pPr>
+      <w:rPr>
+        <w:rFonts w:ascii="Wingdings" w:hAnsi="Wingdings" w:hint="default"/>
+      </w:rPr>
+    </w:lvl>
+  </w:abstractNum>
+  <w:abstractNum w:abstractNumId="2" w15:restartNumberingAfterBreak="0">
     <w:nsid w:val="16270606"/>
     <w:multiLevelType w:val="hybridMultilevel"/>
     <w:tmpl w:val="7EAAA4D4"/>
@@ -5934,7 +6594,7 @@
       </w:rPr>
     </w:lvl>
   </w:abstractNum>
-  <w:abstractNum w:abstractNumId="2" w15:restartNumberingAfterBreak="0">
+  <w:abstractNum w:abstractNumId="3" w15:restartNumberingAfterBreak="0">
     <w:nsid w:val="1BEB4C4F"/>
     <w:multiLevelType w:val="hybridMultilevel"/>
     <w:tmpl w:val="4344E716"/>
@@ -6073,7 +6733,7 @@
       </w:rPr>
     </w:lvl>
   </w:abstractNum>
-  <w:abstractNum w:abstractNumId="3" w15:restartNumberingAfterBreak="0">
+  <w:abstractNum w:abstractNumId="4" w15:restartNumberingAfterBreak="0">
     <w:nsid w:val="271E6857"/>
     <w:multiLevelType w:val="hybridMultilevel"/>
     <w:tmpl w:val="2DF478E8"/>
@@ -6186,7 +6846,7 @@
       </w:rPr>
     </w:lvl>
   </w:abstractNum>
-  <w:abstractNum w:abstractNumId="4" w15:restartNumberingAfterBreak="0">
+  <w:abstractNum w:abstractNumId="5" w15:restartNumberingAfterBreak="0">
     <w:nsid w:val="29A60405"/>
     <w:multiLevelType w:val="hybridMultilevel"/>
     <w:tmpl w:val="CF86D66C"/>
@@ -6298,7 +6958,7 @@
       </w:rPr>
     </w:lvl>
   </w:abstractNum>
-  <w:abstractNum w:abstractNumId="5" w15:restartNumberingAfterBreak="0">
+  <w:abstractNum w:abstractNumId="6" w15:restartNumberingAfterBreak="0">
     <w:nsid w:val="2A327F76"/>
     <w:multiLevelType w:val="hybridMultilevel"/>
     <w:tmpl w:val="3CD2BD8E"/>
@@ -6410,7 +7070,7 @@
       </w:rPr>
     </w:lvl>
   </w:abstractNum>
-  <w:abstractNum w:abstractNumId="6" w15:restartNumberingAfterBreak="0">
+  <w:abstractNum w:abstractNumId="7" w15:restartNumberingAfterBreak="0">
     <w:nsid w:val="2C770001"/>
     <w:multiLevelType w:val="hybridMultilevel"/>
     <w:tmpl w:val="B7DE44D2"/>
@@ -6523,7 +7183,7 @@
       </w:rPr>
     </w:lvl>
   </w:abstractNum>
-  <w:abstractNum w:abstractNumId="7" w15:restartNumberingAfterBreak="0">
+  <w:abstractNum w:abstractNumId="8" w15:restartNumberingAfterBreak="0">
     <w:nsid w:val="30223793"/>
     <w:multiLevelType w:val="hybridMultilevel"/>
     <w:tmpl w:val="A3C2E652"/>
@@ -6635,7 +7295,7 @@
       </w:rPr>
     </w:lvl>
   </w:abstractNum>
-  <w:abstractNum w:abstractNumId="8" w15:restartNumberingAfterBreak="0">
+  <w:abstractNum w:abstractNumId="9" w15:restartNumberingAfterBreak="0">
     <w:nsid w:val="35670080"/>
     <w:multiLevelType w:val="hybridMultilevel"/>
     <w:tmpl w:val="00702038"/>
@@ -6748,20 +7408,20 @@
       </w:rPr>
     </w:lvl>
   </w:abstractNum>
-  <w:abstractNum w:abstractNumId="9" w15:restartNumberingAfterBreak="0">
+  <w:abstractNum w:abstractNumId="10" w15:restartNumberingAfterBreak="0">
     <w:nsid w:val="397A31E6"/>
     <w:multiLevelType w:val="hybridMultilevel"/>
-    <w:tmpl w:val="234EEF5C"/>
+    <w:tmpl w:val="D004B4FE"/>
     <w:lvl w:ilvl="0" w:tplc="04090001">
       <w:start w:val="1"/>
       <w:numFmt w:val="bullet"/>
-      <w:lvlText w:val=""/>
+      <w:lvlText w:val=""/>
       <w:lvlJc w:val="left"/>
       <w:pPr>
         <w:ind w:left="720" w:hanging="360"/>
       </w:pPr>
       <w:rPr>
-        <w:rFonts w:ascii="Wingdings" w:hAnsi="Wingdings" w:hint="default"/>
+        <w:rFonts w:ascii="Symbol" w:hAnsi="Symbol" w:hint="default"/>
       </w:rPr>
     </w:lvl>
     <w:lvl w:ilvl="1" w:tplc="04090003">
@@ -6861,7 +7521,7 @@
       </w:rPr>
     </w:lvl>
   </w:abstractNum>
-  <w:abstractNum w:abstractNumId="10" w15:restartNumberingAfterBreak="0">
+  <w:abstractNum w:abstractNumId="11" w15:restartNumberingAfterBreak="0">
     <w:nsid w:val="3B2A743B"/>
     <w:multiLevelType w:val="multilevel"/>
     <w:tmpl w:val="AB6CDDA6"/>
@@ -7010,7 +7670,7 @@
       </w:rPr>
     </w:lvl>
   </w:abstractNum>
-  <w:abstractNum w:abstractNumId="11" w15:restartNumberingAfterBreak="0">
+  <w:abstractNum w:abstractNumId="12" w15:restartNumberingAfterBreak="0">
     <w:nsid w:val="48DD77D1"/>
     <w:multiLevelType w:val="hybridMultilevel"/>
     <w:tmpl w:val="A308D12C"/>
@@ -7122,7 +7782,7 @@
       </w:rPr>
     </w:lvl>
   </w:abstractNum>
-  <w:abstractNum w:abstractNumId="12" w15:restartNumberingAfterBreak="0">
+  <w:abstractNum w:abstractNumId="13" w15:restartNumberingAfterBreak="0">
     <w:nsid w:val="4CF87B71"/>
     <w:multiLevelType w:val="hybridMultilevel"/>
     <w:tmpl w:val="C74AD538"/>
@@ -7235,7 +7895,7 @@
       </w:rPr>
     </w:lvl>
   </w:abstractNum>
-  <w:abstractNum w:abstractNumId="13" w15:restartNumberingAfterBreak="0">
+  <w:abstractNum w:abstractNumId="14" w15:restartNumberingAfterBreak="0">
     <w:nsid w:val="4FAB2063"/>
     <w:multiLevelType w:val="hybridMultilevel"/>
     <w:tmpl w:val="546077EC"/>
@@ -7348,7 +8008,7 @@
       </w:rPr>
     </w:lvl>
   </w:abstractNum>
-  <w:abstractNum w:abstractNumId="14" w15:restartNumberingAfterBreak="0">
+  <w:abstractNum w:abstractNumId="15" w15:restartNumberingAfterBreak="0">
     <w:nsid w:val="510C7A4E"/>
     <w:multiLevelType w:val="hybridMultilevel"/>
     <w:tmpl w:val="47145FB4"/>
@@ -7487,7 +8147,7 @@
       </w:rPr>
     </w:lvl>
   </w:abstractNum>
-  <w:abstractNum w:abstractNumId="15" w15:restartNumberingAfterBreak="0">
+  <w:abstractNum w:abstractNumId="16" w15:restartNumberingAfterBreak="0">
     <w:nsid w:val="512837FD"/>
     <w:multiLevelType w:val="multilevel"/>
     <w:tmpl w:val="BD784B00"/>
@@ -7600,7 +8260,7 @@
       </w:rPr>
     </w:lvl>
   </w:abstractNum>
-  <w:abstractNum w:abstractNumId="16" w15:restartNumberingAfterBreak="0">
+  <w:abstractNum w:abstractNumId="17" w15:restartNumberingAfterBreak="0">
     <w:nsid w:val="520E1F1E"/>
     <w:multiLevelType w:val="hybridMultilevel"/>
     <w:tmpl w:val="D37CF53A"/>
@@ -7713,7 +8373,7 @@
       </w:rPr>
     </w:lvl>
   </w:abstractNum>
-  <w:abstractNum w:abstractNumId="17" w15:restartNumberingAfterBreak="0">
+  <w:abstractNum w:abstractNumId="18" w15:restartNumberingAfterBreak="0">
     <w:nsid w:val="54143E12"/>
     <w:multiLevelType w:val="hybridMultilevel"/>
     <w:tmpl w:val="EC9EFA64"/>
@@ -7828,7 +8488,119 @@
       </w:rPr>
     </w:lvl>
   </w:abstractNum>
-  <w:abstractNum w:abstractNumId="18" w15:restartNumberingAfterBreak="0">
+  <w:abstractNum w:abstractNumId="19" w15:restartNumberingAfterBreak="0">
+    <w:nsid w:val="59A37DD1"/>
+    <w:multiLevelType w:val="hybridMultilevel"/>
+    <w:tmpl w:val="0890CA3C"/>
+    <w:lvl w:ilvl="0" w:tplc="26D42156">
+      <w:numFmt w:val="bullet"/>
+      <w:lvlText w:val="・"/>
+      <w:lvlJc w:val="left"/>
+      <w:pPr>
+        <w:ind w:left="420" w:hanging="420"/>
+      </w:pPr>
+      <w:rPr>
+        <w:rFonts w:ascii="ＭＳ 明朝" w:eastAsia="ＭＳ 明朝" w:hAnsi="ＭＳ 明朝" w:cs="Times New Roman" w:hint="eastAsia"/>
+      </w:rPr>
+    </w:lvl>
+    <w:lvl w:ilvl="1" w:tplc="0409000B" w:tentative="1">
+      <w:start w:val="1"/>
+      <w:numFmt w:val="bullet"/>
+      <w:lvlText w:val=""/>
+      <w:lvlJc w:val="left"/>
+      <w:pPr>
+        <w:ind w:left="840" w:hanging="420"/>
+      </w:pPr>
+      <w:rPr>
+        <w:rFonts w:ascii="Wingdings" w:hAnsi="Wingdings" w:hint="default"/>
+      </w:rPr>
+    </w:lvl>
+    <w:lvl w:ilvl="2" w:tplc="0409000D" w:tentative="1">
+      <w:start w:val="1"/>
+      <w:numFmt w:val="bullet"/>
+      <w:lvlText w:val=""/>
+      <w:lvlJc w:val="left"/>
+      <w:pPr>
+        <w:ind w:left="1260" w:hanging="420"/>
+      </w:pPr>
+      <w:rPr>
+        <w:rFonts w:ascii="Wingdings" w:hAnsi="Wingdings" w:hint="default"/>
+      </w:rPr>
+    </w:lvl>
+    <w:lvl w:ilvl="3" w:tplc="04090001" w:tentative="1">
+      <w:start w:val="1"/>
+      <w:numFmt w:val="bullet"/>
+      <w:lvlText w:val=""/>
+      <w:lvlJc w:val="left"/>
+      <w:pPr>
+        <w:ind w:left="1680" w:hanging="420"/>
+      </w:pPr>
+      <w:rPr>
+        <w:rFonts w:ascii="Wingdings" w:hAnsi="Wingdings" w:hint="default"/>
+      </w:rPr>
+    </w:lvl>
+    <w:lvl w:ilvl="4" w:tplc="0409000B" w:tentative="1">
+      <w:start w:val="1"/>
+      <w:numFmt w:val="bullet"/>
+      <w:lvlText w:val=""/>
+      <w:lvlJc w:val="left"/>
+      <w:pPr>
+        <w:ind w:left="2100" w:hanging="420"/>
+      </w:pPr>
+      <w:rPr>
+        <w:rFonts w:ascii="Wingdings" w:hAnsi="Wingdings" w:hint="default"/>
+      </w:rPr>
+    </w:lvl>
+    <w:lvl w:ilvl="5" w:tplc="0409000D" w:tentative="1">
+      <w:start w:val="1"/>
+      <w:numFmt w:val="bullet"/>
+      <w:lvlText w:val=""/>
+      <w:lvlJc w:val="left"/>
+      <w:pPr>
+        <w:ind w:left="2520" w:hanging="420"/>
+      </w:pPr>
+      <w:rPr>
+        <w:rFonts w:ascii="Wingdings" w:hAnsi="Wingdings" w:hint="default"/>
+      </w:rPr>
+    </w:lvl>
+    <w:lvl w:ilvl="6" w:tplc="04090001" w:tentative="1">
+      <w:start w:val="1"/>
+      <w:numFmt w:val="bullet"/>
+      <w:lvlText w:val=""/>
+      <w:lvlJc w:val="left"/>
+      <w:pPr>
+        <w:ind w:left="2940" w:hanging="420"/>
+      </w:pPr>
+      <w:rPr>
+        <w:rFonts w:ascii="Wingdings" w:hAnsi="Wingdings" w:hint="default"/>
+      </w:rPr>
+    </w:lvl>
+    <w:lvl w:ilvl="7" w:tplc="0409000B" w:tentative="1">
+      <w:start w:val="1"/>
+      <w:numFmt w:val="bullet"/>
+      <w:lvlText w:val=""/>
+      <w:lvlJc w:val="left"/>
+      <w:pPr>
+        <w:ind w:left="3360" w:hanging="420"/>
+      </w:pPr>
+      <w:rPr>
+        <w:rFonts w:ascii="Wingdings" w:hAnsi="Wingdings" w:hint="default"/>
+      </w:rPr>
+    </w:lvl>
+    <w:lvl w:ilvl="8" w:tplc="0409000D" w:tentative="1">
+      <w:start w:val="1"/>
+      <w:numFmt w:val="bullet"/>
+      <w:lvlText w:val=""/>
+      <w:lvlJc w:val="left"/>
+      <w:pPr>
+        <w:ind w:left="3780" w:hanging="420"/>
+      </w:pPr>
+      <w:rPr>
+        <w:rFonts w:ascii="Wingdings" w:hAnsi="Wingdings" w:hint="default"/>
+      </w:rPr>
+    </w:lvl>
+  </w:abstractNum>
+  <w:abstractNum w:abstractNumId="20" w15:restartNumberingAfterBreak="0">
     <w:nsid w:val="5CE628E1"/>
     <w:multiLevelType w:val="hybridMultilevel"/>
     <w:tmpl w:val="F0A2301C"/>
@@ -7967,7 +8739,7 @@
       </w:rPr>
     </w:lvl>
   </w:abstractNum>
-  <w:abstractNum w:abstractNumId="19" w15:restartNumberingAfterBreak="0">
+  <w:abstractNum w:abstractNumId="21" w15:restartNumberingAfterBreak="0">
     <w:nsid w:val="5E61676E"/>
     <w:multiLevelType w:val="hybridMultilevel"/>
     <w:tmpl w:val="FB045AAC"/>
@@ -8080,7 +8852,7 @@
       </w:rPr>
     </w:lvl>
   </w:abstractNum>
-  <w:abstractNum w:abstractNumId="20" w15:restartNumberingAfterBreak="0">
+  <w:abstractNum w:abstractNumId="22" w15:restartNumberingAfterBreak="0">
     <w:nsid w:val="66313DD1"/>
     <w:multiLevelType w:val="hybridMultilevel"/>
     <w:tmpl w:val="1ECA8F9E"/>
@@ -8195,7 +8967,7 @@
       </w:rPr>
     </w:lvl>
   </w:abstractNum>
-  <w:abstractNum w:abstractNumId="21" w15:restartNumberingAfterBreak="0">
+  <w:abstractNum w:abstractNumId="23" w15:restartNumberingAfterBreak="0">
     <w:nsid w:val="69280325"/>
     <w:multiLevelType w:val="hybridMultilevel"/>
     <w:tmpl w:val="7D86F7BC"/>
@@ -8308,7 +9080,7 @@
       </w:rPr>
     </w:lvl>
   </w:abstractNum>
-  <w:abstractNum w:abstractNumId="22" w15:restartNumberingAfterBreak="0">
+  <w:abstractNum w:abstractNumId="24" w15:restartNumberingAfterBreak="0">
     <w:nsid w:val="69DF4FA3"/>
     <w:multiLevelType w:val="hybridMultilevel"/>
     <w:tmpl w:val="BDE20AF6"/>
@@ -8421,7 +9193,7 @@
       </w:rPr>
     </w:lvl>
   </w:abstractNum>
-  <w:abstractNum w:abstractNumId="23" w15:restartNumberingAfterBreak="0">
+  <w:abstractNum w:abstractNumId="25" w15:restartNumberingAfterBreak="0">
     <w:nsid w:val="70122D77"/>
     <w:multiLevelType w:val="hybridMultilevel"/>
     <w:tmpl w:val="2F72B56C"/>
@@ -8560,7 +9332,7 @@
       </w:rPr>
     </w:lvl>
   </w:abstractNum>
-  <w:abstractNum w:abstractNumId="24" w15:restartNumberingAfterBreak="0">
+  <w:abstractNum w:abstractNumId="26" w15:restartNumberingAfterBreak="0">
     <w:nsid w:val="75D072D5"/>
     <w:multiLevelType w:val="hybridMultilevel"/>
     <w:tmpl w:val="3C7A8C72"/>
@@ -8699,7 +9471,7 @@
       </w:rPr>
     </w:lvl>
   </w:abstractNum>
-  <w:abstractNum w:abstractNumId="25" w15:restartNumberingAfterBreak="0">
+  <w:abstractNum w:abstractNumId="27" w15:restartNumberingAfterBreak="0">
     <w:nsid w:val="7BC90EC9"/>
     <w:multiLevelType w:val="hybridMultilevel"/>
     <w:tmpl w:val="BC489E44"/>
@@ -8815,82 +9587,88 @@
     </w:lvl>
   </w:abstractNum>
   <w:num w:numId="1">
-    <w:abstractNumId w:val="18"/>
+    <w:abstractNumId w:val="20"/>
   </w:num>
   <w:num w:numId="2">
-    <w:abstractNumId w:val="14"/>
+    <w:abstractNumId w:val="15"/>
   </w:num>
   <w:num w:numId="3">
+    <w:abstractNumId w:val="3"/>
+  </w:num>
+  <w:num w:numId="4">
+    <w:abstractNumId w:val="26"/>
+  </w:num>
+  <w:num w:numId="5">
+    <w:abstractNumId w:val="25"/>
+  </w:num>
+  <w:num w:numId="6">
+    <w:abstractNumId w:val="5"/>
+  </w:num>
+  <w:num w:numId="7">
+    <w:abstractNumId w:val="6"/>
+  </w:num>
+  <w:num w:numId="8">
+    <w:abstractNumId w:val="8"/>
+  </w:num>
+  <w:num w:numId="9">
+    <w:abstractNumId w:val="12"/>
+  </w:num>
+  <w:num w:numId="10">
     <w:abstractNumId w:val="2"/>
   </w:num>
-  <w:num w:numId="4">
-    <w:abstractNumId w:val="24"/>
+  <w:num w:numId="11">
+    <w:abstractNumId w:val="11"/>
   </w:num>
-  <w:num w:numId="5">
+  <w:num w:numId="12">
+    <w:abstractNumId w:val="7"/>
+  </w:num>
+  <w:num w:numId="13">
+    <w:abstractNumId w:val="10"/>
+  </w:num>
+  <w:num w:numId="14">
     <w:abstractNumId w:val="23"/>
   </w:num>
-  <w:num w:numId="6">
-    <w:abstractNumId w:val="4"/>
-  </w:num>
-  <w:num w:numId="7">
-    <w:abstractNumId w:val="5"/>
-  </w:num>
-  <w:num w:numId="8">
-    <w:abstractNumId w:val="7"/>
-  </w:num>
-  <w:num w:numId="9">
-    <w:abstractNumId w:val="11"/>
-  </w:num>
-  <w:num w:numId="10">
-    <w:abstractNumId w:val="1"/>
-  </w:num>
-  <w:num w:numId="11">
-    <w:abstractNumId w:val="10"/>
-  </w:num>
-  <w:num w:numId="12">
-    <w:abstractNumId w:val="6"/>
-  </w:num>
-  <w:num w:numId="13">
+  <w:num w:numId="15">
     <w:abstractNumId w:val="9"/>
   </w:num>
-  <w:num w:numId="14">
-    <w:abstractNumId w:val="21"/>
-  </w:num>
-  <w:num w:numId="15">
-    <w:abstractNumId w:val="8"/>
-  </w:num>
   <w:num w:numId="16">
-    <w:abstractNumId w:val="3"/>
+    <w:abstractNumId w:val="4"/>
   </w:num>
   <w:num w:numId="17">
     <w:abstractNumId w:val="0"/>
   </w:num>
   <w:num w:numId="18">
+    <w:abstractNumId w:val="24"/>
+  </w:num>
+  <w:num w:numId="19">
+    <w:abstractNumId w:val="17"/>
+  </w:num>
+  <w:num w:numId="20">
+    <w:abstractNumId w:val="14"/>
+  </w:num>
+  <w:num w:numId="21">
+    <w:abstractNumId w:val="21"/>
+  </w:num>
+  <w:num w:numId="22">
+    <w:abstractNumId w:val="16"/>
+  </w:num>
+  <w:num w:numId="23">
     <w:abstractNumId w:val="22"/>
   </w:num>
-  <w:num w:numId="19">
-    <w:abstractNumId w:val="16"/>
+  <w:num w:numId="24">
+    <w:abstractNumId w:val="18"/>
   </w:num>
-  <w:num w:numId="20">
+  <w:num w:numId="25">
     <w:abstractNumId w:val="13"/>
   </w:num>
-  <w:num w:numId="21">
+  <w:num w:numId="26">
+    <w:abstractNumId w:val="27"/>
+  </w:num>
+  <w:num w:numId="27">
+    <w:abstractNumId w:val="1"/>
+  </w:num>
+  <w:num w:numId="28">
     <w:abstractNumId w:val="19"/>
-  </w:num>
-  <w:num w:numId="22">
-    <w:abstractNumId w:val="15"/>
-  </w:num>
-  <w:num w:numId="23">
-    <w:abstractNumId w:val="20"/>
-  </w:num>
-  <w:num w:numId="24">
-    <w:abstractNumId w:val="17"/>
-  </w:num>
-  <w:num w:numId="25">
-    <w:abstractNumId w:val="12"/>
-  </w:num>
-  <w:num w:numId="26">
-    <w:abstractNumId w:val="25"/>
   </w:num>
 </w:numbering>
 </file>
@@ -9586,6 +10364,84 @@
       </w:tcPr>
     </w:tblStylePr>
   </w:style>
+  <w:style w:type="character" w:styleId="a9">
+    <w:name w:val="Hyperlink"/>
+    <w:basedOn w:val="a0"/>
+    <w:uiPriority w:val="99"/>
+    <w:unhideWhenUsed/>
+    <w:rsid w:val="00CD0502"/>
+    <w:rPr>
+      <w:color w:val="0563C1" w:themeColor="hyperlink"/>
+      <w:u w:val="single"/>
+    </w:rPr>
+  </w:style>
+  <w:style w:type="character" w:styleId="aa">
+    <w:name w:val="annotation reference"/>
+    <w:basedOn w:val="a0"/>
+    <w:uiPriority w:val="99"/>
+    <w:semiHidden/>
+    <w:unhideWhenUsed/>
+    <w:rsid w:val="00694EE1"/>
+    <w:rPr>
+      <w:sz w:val="18"/>
+      <w:szCs w:val="18"/>
+    </w:rPr>
+  </w:style>
+  <w:style w:type="paragraph" w:styleId="ab">
+    <w:name w:val="annotation text"/>
+    <w:basedOn w:val="a"/>
+    <w:link w:val="ac"/>
+    <w:uiPriority w:val="99"/>
+    <w:semiHidden/>
+    <w:unhideWhenUsed/>
+    <w:rsid w:val="00694EE1"/>
+  </w:style>
+  <w:style w:type="character" w:customStyle="1" w:styleId="ac">
+    <w:name w:val="コメント文字列 (文字)"/>
+    <w:basedOn w:val="a0"/>
+    <w:link w:val="ab"/>
+    <w:uiPriority w:val="99"/>
+    <w:semiHidden/>
+    <w:rsid w:val="00694EE1"/>
+    <w:rPr>
+      <w:rFonts w:ascii="Arial" w:hAnsi="Arial" w:cs="Arial"/>
+      <w:color w:val="000000"/>
+      <w:sz w:val="24"/>
+      <w:szCs w:val="24"/>
+      <w:lang w:eastAsia="ja-JP"/>
+    </w:rPr>
+  </w:style>
+  <w:style w:type="paragraph" w:styleId="ad">
+    <w:name w:val="annotation subject"/>
+    <w:basedOn w:val="ab"/>
+    <w:next w:val="ab"/>
+    <w:link w:val="ae"/>
+    <w:uiPriority w:val="99"/>
+    <w:semiHidden/>
+    <w:unhideWhenUsed/>
+    <w:rsid w:val="00694EE1"/>
+    <w:rPr>
+      <w:b/>
+      <w:bCs/>
+    </w:rPr>
+  </w:style>
+  <w:style w:type="character" w:customStyle="1" w:styleId="ae">
+    <w:name w:val="コメント内容 (文字)"/>
+    <w:basedOn w:val="ac"/>
+    <w:link w:val="ad"/>
+    <w:uiPriority w:val="99"/>
+    <w:semiHidden/>
+    <w:rsid w:val="00694EE1"/>
+    <w:rPr>
+      <w:rFonts w:ascii="Arial" w:hAnsi="Arial" w:cs="Arial"/>
+      <w:b/>
+      <w:bCs/>
+      <w:color w:val="000000"/>
+      <w:sz w:val="24"/>
+      <w:szCs w:val="24"/>
+      <w:lang w:eastAsia="ja-JP"/>
+    </w:rPr>
+  </w:style>
 </w:styles>
 </file>
 

</xml_diff>